<commit_message>
In Requirements replaced word "ranking" with "rating".
</commit_message>
<xml_diff>
--- a/Documentation/Requirements.docx
+++ b/Documentation/Requirements.docx
@@ -379,7 +379,19 @@
                 <w:szCs w:val="28"/>
                 <w:lang w:val="en-US"/>
               </w:rPr>
-              <w:t>The result is sent for processing and processed according to the rules</w:t>
+              <w:t>The result is sent for processin</w:t>
+            </w:r>
+            <w:bookmarkStart w:id="0" w:name="_GoBack"/>
+            <w:bookmarkEnd w:id="0"/>
+            <w:r>
+              <w:rPr>
+                <w:rFonts w:ascii="Arial" w:hAnsi="Arial"/>
+                <w:color w:val="000000"/>
+                <w:sz w:val="28"/>
+                <w:szCs w:val="28"/>
+                <w:lang w:val="en-US"/>
+              </w:rPr>
+              <w:t>g and processed according to the rules</w:t>
             </w:r>
             <w:r>
               <w:rPr>
@@ -1063,7 +1075,7 @@
                 <w:szCs w:val="28"/>
                 <w:lang w:val="en-US"/>
               </w:rPr>
-              <w:t>Ranking</w:t>
+              <w:t>Rating</w:t>
             </w:r>
             <w:r>
               <w:rPr>
@@ -1098,18 +1110,7 @@
                 <w:szCs w:val="28"/>
                 <w:lang w:val="en-US"/>
               </w:rPr>
-              <w:t xml:space="preserve">From the start </w:t>
-            </w:r>
-            <w:bookmarkStart w:id="0" w:name="_GoBack"/>
-            <w:bookmarkEnd w:id="0"/>
-            <w:r>
-              <w:rPr>
-                <w:rFonts w:ascii="Arial" w:hAnsi="Arial" w:cs="Arial"/>
-                <w:sz w:val="28"/>
-                <w:szCs w:val="28"/>
-                <w:lang w:val="en-US"/>
-              </w:rPr>
-              <w:t>of a new game, a timer counts down how long the game session lasts</w:t>
+              <w:t>From the start of a new game, a timer counts down how long the game session lasts</w:t>
             </w:r>
           </w:p>
         </w:tc>
@@ -1174,7 +1175,25 @@
                 <w:szCs w:val="28"/>
                 <w:lang w:val="en-US"/>
               </w:rPr>
-              <w:t xml:space="preserve"> completion of the game, the timer time is saved in the ranking table</w:t>
+              <w:t xml:space="preserve"> completion of the game, the timer time is saved in the </w:t>
+            </w:r>
+            <w:r>
+              <w:rPr>
+                <w:rFonts w:ascii="Arial" w:hAnsi="Arial" w:cs="Arial"/>
+                <w:sz w:val="28"/>
+                <w:szCs w:val="28"/>
+                <w:lang w:val="en-US"/>
+              </w:rPr>
+              <w:t>rating</w:t>
+            </w:r>
+            <w:r>
+              <w:rPr>
+                <w:rFonts w:ascii="Arial" w:hAnsi="Arial" w:cs="Arial"/>
+                <w:sz w:val="28"/>
+                <w:szCs w:val="28"/>
+                <w:lang w:val="en-US"/>
+              </w:rPr>
+              <w:t xml:space="preserve"> table</w:t>
             </w:r>
           </w:p>
         </w:tc>
@@ -1220,7 +1239,25 @@
                 <w:szCs w:val="28"/>
                 <w:lang w:val="en-US"/>
               </w:rPr>
-              <w:t>According to the number of game difficulties, there are three ranking tables</w:t>
+              <w:t xml:space="preserve">According to the number of game difficulties, there are three </w:t>
+            </w:r>
+            <w:r>
+              <w:rPr>
+                <w:rFonts w:ascii="Arial" w:hAnsi="Arial" w:cs="Arial"/>
+                <w:sz w:val="28"/>
+                <w:szCs w:val="28"/>
+                <w:lang w:val="en-US"/>
+              </w:rPr>
+              <w:t>rating</w:t>
+            </w:r>
+            <w:r>
+              <w:rPr>
+                <w:rFonts w:ascii="Arial" w:hAnsi="Arial" w:cs="Arial"/>
+                <w:sz w:val="28"/>
+                <w:szCs w:val="28"/>
+                <w:lang w:val="en-US"/>
+              </w:rPr>
+              <w:t xml:space="preserve"> tables</w:t>
             </w:r>
           </w:p>
         </w:tc>
@@ -1723,7 +1760,7 @@
                 <w:szCs w:val="28"/>
                 <w:lang w:val="en-US"/>
               </w:rPr>
-              <w:t>ranking</w:t>
+              <w:t>rating</w:t>
             </w:r>
             <w:r>
               <w:rPr>
@@ -1824,7 +1861,7 @@
                 <w:lang w:eastAsia="ru-RU" w:bidi="ar-SA"/>
               </w:rPr>
               <w:drawing>
-                <wp:inline distT="0" distB="0" distL="0" distR="0" wp14:anchorId="2B74CB65" wp14:editId="3AABAC9F">
+                <wp:inline distT="0" distB="0" distL="0" distR="0" wp14:anchorId="3F6C6077" wp14:editId="3BBD8674">
                   <wp:extent cx="3276190" cy="3285714"/>
                   <wp:effectExtent l="0" t="0" r="635" b="0"/>
                   <wp:docPr id="3" name="Рисунок 3"/>
@@ -2047,7 +2084,7 @@
                 <w:lang w:eastAsia="ru-RU" w:bidi="ar-SA"/>
               </w:rPr>
               <w:drawing>
-                <wp:inline distT="0" distB="0" distL="0" distR="0" wp14:anchorId="269CCAC5" wp14:editId="681BA887">
+                <wp:inline distT="0" distB="0" distL="0" distR="0" wp14:anchorId="70DBE615" wp14:editId="3F169A95">
                   <wp:extent cx="3380952" cy="3800000"/>
                   <wp:effectExtent l="0" t="0" r="0" b="0"/>
                   <wp:docPr id="2" name="Рисунок 2"/>
@@ -2544,7 +2581,7 @@
                 <w:szCs w:val="28"/>
                 <w:lang w:val="en-US"/>
               </w:rPr>
-              <w:t>ranking</w:t>
+              <w:t>rating</w:t>
             </w:r>
             <w:r>
               <w:rPr>
@@ -2693,7 +2730,7 @@
                 <w:szCs w:val="28"/>
                 <w:lang w:val="en-US"/>
               </w:rPr>
-              <w:t>ranking</w:t>
+              <w:t>rating</w:t>
             </w:r>
             <w:r>
               <w:rPr>
@@ -2713,7 +2750,7 @@
                 <w:szCs w:val="28"/>
                 <w:lang w:val="en-US"/>
               </w:rPr>
-              <w:t>ranking</w:t>
+              <w:t>rating</w:t>
             </w:r>
             <w:r>
               <w:rPr>

</xml_diff>

<commit_message>
Revert "In Requirements replaced word "ranking" with "rating"."
This reverts commit 9eb92951f5a532690d8a6f41c964a46105b221d5.
</commit_message>
<xml_diff>
--- a/Documentation/Requirements.docx
+++ b/Documentation/Requirements.docx
@@ -379,19 +379,7 @@
                 <w:szCs w:val="28"/>
                 <w:lang w:val="en-US"/>
               </w:rPr>
-              <w:t>The result is sent for processin</w:t>
-            </w:r>
-            <w:bookmarkStart w:id="0" w:name="_GoBack"/>
-            <w:bookmarkEnd w:id="0"/>
-            <w:r>
-              <w:rPr>
-                <w:rFonts w:ascii="Arial" w:hAnsi="Arial"/>
-                <w:color w:val="000000"/>
-                <w:sz w:val="28"/>
-                <w:szCs w:val="28"/>
-                <w:lang w:val="en-US"/>
-              </w:rPr>
-              <w:t>g and processed according to the rules</w:t>
+              <w:t>The result is sent for processing and processed according to the rules</w:t>
             </w:r>
             <w:r>
               <w:rPr>
@@ -1075,7 +1063,7 @@
                 <w:szCs w:val="28"/>
                 <w:lang w:val="en-US"/>
               </w:rPr>
-              <w:t>Rating</w:t>
+              <w:t>Ranking</w:t>
             </w:r>
             <w:r>
               <w:rPr>
@@ -1110,7 +1098,18 @@
                 <w:szCs w:val="28"/>
                 <w:lang w:val="en-US"/>
               </w:rPr>
-              <w:t>From the start of a new game, a timer counts down how long the game session lasts</w:t>
+              <w:t xml:space="preserve">From the start </w:t>
+            </w:r>
+            <w:bookmarkStart w:id="0" w:name="_GoBack"/>
+            <w:bookmarkEnd w:id="0"/>
+            <w:r>
+              <w:rPr>
+                <w:rFonts w:ascii="Arial" w:hAnsi="Arial" w:cs="Arial"/>
+                <w:sz w:val="28"/>
+                <w:szCs w:val="28"/>
+                <w:lang w:val="en-US"/>
+              </w:rPr>
+              <w:t>of a new game, a timer counts down how long the game session lasts</w:t>
             </w:r>
           </w:p>
         </w:tc>
@@ -1175,25 +1174,7 @@
                 <w:szCs w:val="28"/>
                 <w:lang w:val="en-US"/>
               </w:rPr>
-              <w:t xml:space="preserve"> completion of the game, the timer time is saved in the </w:t>
-            </w:r>
-            <w:r>
-              <w:rPr>
-                <w:rFonts w:ascii="Arial" w:hAnsi="Arial" w:cs="Arial"/>
-                <w:sz w:val="28"/>
-                <w:szCs w:val="28"/>
-                <w:lang w:val="en-US"/>
-              </w:rPr>
-              <w:t>rating</w:t>
-            </w:r>
-            <w:r>
-              <w:rPr>
-                <w:rFonts w:ascii="Arial" w:hAnsi="Arial" w:cs="Arial"/>
-                <w:sz w:val="28"/>
-                <w:szCs w:val="28"/>
-                <w:lang w:val="en-US"/>
-              </w:rPr>
-              <w:t xml:space="preserve"> table</w:t>
+              <w:t xml:space="preserve"> completion of the game, the timer time is saved in the ranking table</w:t>
             </w:r>
           </w:p>
         </w:tc>
@@ -1239,25 +1220,7 @@
                 <w:szCs w:val="28"/>
                 <w:lang w:val="en-US"/>
               </w:rPr>
-              <w:t xml:space="preserve">According to the number of game difficulties, there are three </w:t>
-            </w:r>
-            <w:r>
-              <w:rPr>
-                <w:rFonts w:ascii="Arial" w:hAnsi="Arial" w:cs="Arial"/>
-                <w:sz w:val="28"/>
-                <w:szCs w:val="28"/>
-                <w:lang w:val="en-US"/>
-              </w:rPr>
-              <w:t>rating</w:t>
-            </w:r>
-            <w:r>
-              <w:rPr>
-                <w:rFonts w:ascii="Arial" w:hAnsi="Arial" w:cs="Arial"/>
-                <w:sz w:val="28"/>
-                <w:szCs w:val="28"/>
-                <w:lang w:val="en-US"/>
-              </w:rPr>
-              <w:t xml:space="preserve"> tables</w:t>
+              <w:t>According to the number of game difficulties, there are three ranking tables</w:t>
             </w:r>
           </w:p>
         </w:tc>
@@ -1760,7 +1723,7 @@
                 <w:szCs w:val="28"/>
                 <w:lang w:val="en-US"/>
               </w:rPr>
-              <w:t>rating</w:t>
+              <w:t>ranking</w:t>
             </w:r>
             <w:r>
               <w:rPr>
@@ -1861,7 +1824,7 @@
                 <w:lang w:eastAsia="ru-RU" w:bidi="ar-SA"/>
               </w:rPr>
               <w:drawing>
-                <wp:inline distT="0" distB="0" distL="0" distR="0" wp14:anchorId="3F6C6077" wp14:editId="3BBD8674">
+                <wp:inline distT="0" distB="0" distL="0" distR="0" wp14:anchorId="2B74CB65" wp14:editId="3AABAC9F">
                   <wp:extent cx="3276190" cy="3285714"/>
                   <wp:effectExtent l="0" t="0" r="635" b="0"/>
                   <wp:docPr id="3" name="Рисунок 3"/>
@@ -2084,7 +2047,7 @@
                 <w:lang w:eastAsia="ru-RU" w:bidi="ar-SA"/>
               </w:rPr>
               <w:drawing>
-                <wp:inline distT="0" distB="0" distL="0" distR="0" wp14:anchorId="70DBE615" wp14:editId="3F169A95">
+                <wp:inline distT="0" distB="0" distL="0" distR="0" wp14:anchorId="269CCAC5" wp14:editId="681BA887">
                   <wp:extent cx="3380952" cy="3800000"/>
                   <wp:effectExtent l="0" t="0" r="0" b="0"/>
                   <wp:docPr id="2" name="Рисунок 2"/>
@@ -2581,7 +2544,7 @@
                 <w:szCs w:val="28"/>
                 <w:lang w:val="en-US"/>
               </w:rPr>
-              <w:t>rating</w:t>
+              <w:t>ranking</w:t>
             </w:r>
             <w:r>
               <w:rPr>
@@ -2730,7 +2693,7 @@
                 <w:szCs w:val="28"/>
                 <w:lang w:val="en-US"/>
               </w:rPr>
-              <w:t>rating</w:t>
+              <w:t>ranking</w:t>
             </w:r>
             <w:r>
               <w:rPr>
@@ -2750,7 +2713,7 @@
                 <w:szCs w:val="28"/>
                 <w:lang w:val="en-US"/>
               </w:rPr>
-              <w:t>rating</w:t>
+              <w:t>ranking</w:t>
             </w:r>
             <w:r>
               <w:rPr>

</xml_diff>

<commit_message>
Replaced word "ranking" with "rating" for much more understanding.
</commit_message>
<xml_diff>
--- a/Documentation/Requirements.docx
+++ b/Documentation/Requirements.docx
@@ -251,6 +251,8 @@
                 <w:lang w:val="en-US"/>
               </w:rPr>
             </w:pPr>
+            <w:bookmarkStart w:id="0" w:name="_GoBack"/>
+            <w:bookmarkEnd w:id="0"/>
             <w:r>
               <w:rPr>
                 <w:rFonts w:ascii="Arial" w:hAnsi="Arial"/>
@@ -1063,7 +1065,7 @@
                 <w:szCs w:val="28"/>
                 <w:lang w:val="en-US"/>
               </w:rPr>
-              <w:t>Ranking</w:t>
+              <w:t>Rating</w:t>
             </w:r>
             <w:r>
               <w:rPr>
@@ -1098,18 +1100,7 @@
                 <w:szCs w:val="28"/>
                 <w:lang w:val="en-US"/>
               </w:rPr>
-              <w:t xml:space="preserve">From the start </w:t>
-            </w:r>
-            <w:bookmarkStart w:id="0" w:name="_GoBack"/>
-            <w:bookmarkEnd w:id="0"/>
-            <w:r>
-              <w:rPr>
-                <w:rFonts w:ascii="Arial" w:hAnsi="Arial" w:cs="Arial"/>
-                <w:sz w:val="28"/>
-                <w:szCs w:val="28"/>
-                <w:lang w:val="en-US"/>
-              </w:rPr>
-              <w:t>of a new game, a timer counts down how long the game session lasts</w:t>
+              <w:t>From the start of a new game, a timer counts down how long the game session lasts</w:t>
             </w:r>
           </w:p>
         </w:tc>
@@ -1174,7 +1165,25 @@
                 <w:szCs w:val="28"/>
                 <w:lang w:val="en-US"/>
               </w:rPr>
-              <w:t xml:space="preserve"> completion of the game, the timer time is saved in the ranking table</w:t>
+              <w:t xml:space="preserve"> completion of the game, the timer time is saved in the </w:t>
+            </w:r>
+            <w:r>
+              <w:rPr>
+                <w:rFonts w:ascii="Arial" w:hAnsi="Arial" w:cs="Arial"/>
+                <w:sz w:val="28"/>
+                <w:szCs w:val="28"/>
+                <w:lang w:val="en-US"/>
+              </w:rPr>
+              <w:t>rating</w:t>
+            </w:r>
+            <w:r>
+              <w:rPr>
+                <w:rFonts w:ascii="Arial" w:hAnsi="Arial" w:cs="Arial"/>
+                <w:sz w:val="28"/>
+                <w:szCs w:val="28"/>
+                <w:lang w:val="en-US"/>
+              </w:rPr>
+              <w:t xml:space="preserve"> table</w:t>
             </w:r>
           </w:p>
         </w:tc>
@@ -1220,7 +1229,25 @@
                 <w:szCs w:val="28"/>
                 <w:lang w:val="en-US"/>
               </w:rPr>
-              <w:t>According to the number of game difficulties, there are three ranking tables</w:t>
+              <w:t xml:space="preserve">According to the number of game difficulties, there are three </w:t>
+            </w:r>
+            <w:r>
+              <w:rPr>
+                <w:rFonts w:ascii="Arial" w:hAnsi="Arial" w:cs="Arial"/>
+                <w:sz w:val="28"/>
+                <w:szCs w:val="28"/>
+                <w:lang w:val="en-US"/>
+              </w:rPr>
+              <w:t>rating</w:t>
+            </w:r>
+            <w:r>
+              <w:rPr>
+                <w:rFonts w:ascii="Arial" w:hAnsi="Arial" w:cs="Arial"/>
+                <w:sz w:val="28"/>
+                <w:szCs w:val="28"/>
+                <w:lang w:val="en-US"/>
+              </w:rPr>
+              <w:t xml:space="preserve"> tables</w:t>
             </w:r>
           </w:p>
         </w:tc>
@@ -1723,7 +1750,7 @@
                 <w:szCs w:val="28"/>
                 <w:lang w:val="en-US"/>
               </w:rPr>
-              <w:t>ranking</w:t>
+              <w:t>rating</w:t>
             </w:r>
             <w:r>
               <w:rPr>
@@ -1824,7 +1851,7 @@
                 <w:lang w:eastAsia="ru-RU" w:bidi="ar-SA"/>
               </w:rPr>
               <w:drawing>
-                <wp:inline distT="0" distB="0" distL="0" distR="0" wp14:anchorId="2B74CB65" wp14:editId="3AABAC9F">
+                <wp:inline distT="0" distB="0" distL="0" distR="0" wp14:anchorId="6776726C" wp14:editId="46108C06">
                   <wp:extent cx="3276190" cy="3285714"/>
                   <wp:effectExtent l="0" t="0" r="635" b="0"/>
                   <wp:docPr id="3" name="Рисунок 3"/>
@@ -2047,7 +2074,7 @@
                 <w:lang w:eastAsia="ru-RU" w:bidi="ar-SA"/>
               </w:rPr>
               <w:drawing>
-                <wp:inline distT="0" distB="0" distL="0" distR="0" wp14:anchorId="269CCAC5" wp14:editId="681BA887">
+                <wp:inline distT="0" distB="0" distL="0" distR="0" wp14:anchorId="03D8A683" wp14:editId="2978AB62">
                   <wp:extent cx="3380952" cy="3800000"/>
                   <wp:effectExtent l="0" t="0" r="0" b="0"/>
                   <wp:docPr id="2" name="Рисунок 2"/>
@@ -2544,7 +2571,7 @@
                 <w:szCs w:val="28"/>
                 <w:lang w:val="en-US"/>
               </w:rPr>
-              <w:t>ranking</w:t>
+              <w:t>rating</w:t>
             </w:r>
             <w:r>
               <w:rPr>
@@ -2693,7 +2720,7 @@
                 <w:szCs w:val="28"/>
                 <w:lang w:val="en-US"/>
               </w:rPr>
-              <w:t>ranking</w:t>
+              <w:t>rating</w:t>
             </w:r>
             <w:r>
               <w:rPr>
@@ -2713,7 +2740,7 @@
                 <w:szCs w:val="28"/>
                 <w:lang w:val="en-US"/>
               </w:rPr>
-              <w:t>ranking</w:t>
+              <w:t>rating</w:t>
             </w:r>
             <w:r>
               <w:rPr>

</xml_diff>

<commit_message>
docs: added additional description for Usability of Non-functional requirements
</commit_message>
<xml_diff>
--- a/Documentation/Requirements.docx
+++ b/Documentation/Requirements.docx
@@ -251,8 +251,6 @@
                 <w:lang w:val="en-US"/>
               </w:rPr>
             </w:pPr>
-            <w:bookmarkStart w:id="0" w:name="_GoBack"/>
-            <w:bookmarkEnd w:id="0"/>
             <w:r>
               <w:rPr>
                 <w:rFonts w:ascii="Arial" w:hAnsi="Arial"/>
@@ -2604,27 +2602,15 @@
                 <w:lang w:val="en-US"/>
               </w:rPr>
             </w:pPr>
-            <w:proofErr w:type="gramStart"/>
-            <w:r>
-              <w:rPr>
-                <w:rFonts w:ascii="Arial" w:hAnsi="Arial"/>
-                <w:color w:val="000000"/>
-                <w:sz w:val="28"/>
-                <w:szCs w:val="28"/>
-                <w:lang w:val="en-US"/>
-              </w:rPr>
-              <w:t>since</w:t>
-            </w:r>
-            <w:proofErr w:type="gramEnd"/>
-            <w:r>
-              <w:rPr>
-                <w:rFonts w:ascii="Arial" w:hAnsi="Arial"/>
-                <w:color w:val="000000"/>
-                <w:sz w:val="28"/>
-                <w:szCs w:val="28"/>
-                <w:lang w:val="en-US"/>
-              </w:rPr>
-              <w:t xml:space="preserve"> there can be a lot of data at the same time, the cache is not needed. However, it is worth uploading the necessary data as necessary, for example:</w:t>
+            <w:r>
+              <w:rPr>
+                <w:rFonts w:ascii="Arial" w:hAnsi="Arial"/>
+                <w:color w:val="000000"/>
+                <w:sz w:val="28"/>
+                <w:szCs w:val="28"/>
+                <w:lang w:val="en-US"/>
+              </w:rPr>
+              <w:t>since there can be a lot of data at the same time, the cache is not needed. However, it is worth uploading the necessary data as necessary, for example:</w:t>
             </w:r>
           </w:p>
           <w:p>
@@ -2647,27 +2633,15 @@
                 <w:lang w:val="en-US"/>
               </w:rPr>
             </w:pPr>
-            <w:proofErr w:type="gramStart"/>
-            <w:r>
-              <w:rPr>
-                <w:rFonts w:ascii="Arial" w:hAnsi="Arial"/>
-                <w:color w:val="000000"/>
-                <w:sz w:val="28"/>
-                <w:szCs w:val="28"/>
-                <w:lang w:val="en-US"/>
-              </w:rPr>
-              <w:t>when</w:t>
-            </w:r>
-            <w:proofErr w:type="gramEnd"/>
-            <w:r>
-              <w:rPr>
-                <w:rFonts w:ascii="Arial" w:hAnsi="Arial"/>
-                <w:color w:val="000000"/>
-                <w:sz w:val="28"/>
-                <w:szCs w:val="28"/>
-                <w:lang w:val="en-US"/>
-              </w:rPr>
-              <w:t xml:space="preserve"> talking about save points. The application may show that there are ten of them in total, but they are all saved at this moment not in the program, but in files, and only when the user clicks on one of the representations of one of the save points, then only then the data of this save point is loaded into the program . Although it is possible to create a cache, for example, for the last 3 applied save points;</w:t>
+            <w:r>
+              <w:rPr>
+                <w:rFonts w:ascii="Arial" w:hAnsi="Arial"/>
+                <w:color w:val="000000"/>
+                <w:sz w:val="28"/>
+                <w:szCs w:val="28"/>
+                <w:lang w:val="en-US"/>
+              </w:rPr>
+              <w:t>when talking about save points. The application may show that there are ten of them in total, but they are all saved at this moment not in the program, but in files, and only when the user clicks on one of the representations of one of the save points, then only then the data of this save point is loaded into the program . Although it is possible to create a cache, for example, for the last 3 applied save points;</w:t>
             </w:r>
           </w:p>
           <w:p>
@@ -2690,27 +2664,15 @@
                 <w:lang w:val="en-US"/>
               </w:rPr>
             </w:pPr>
-            <w:proofErr w:type="gramStart"/>
-            <w:r>
-              <w:rPr>
-                <w:rFonts w:ascii="Arial" w:hAnsi="Arial"/>
-                <w:color w:val="000000"/>
-                <w:sz w:val="28"/>
-                <w:szCs w:val="28"/>
-                <w:lang w:val="en-US"/>
-              </w:rPr>
-              <w:t>when</w:t>
-            </w:r>
-            <w:proofErr w:type="gramEnd"/>
-            <w:r>
-              <w:rPr>
-                <w:rFonts w:ascii="Arial" w:hAnsi="Arial"/>
-                <w:color w:val="000000"/>
-                <w:sz w:val="28"/>
-                <w:szCs w:val="28"/>
-                <w:lang w:val="en-US"/>
-              </w:rPr>
-              <w:t xml:space="preserve"> we talk about the </w:t>
+            <w:r>
+              <w:rPr>
+                <w:rFonts w:ascii="Arial" w:hAnsi="Arial"/>
+                <w:color w:val="000000"/>
+                <w:sz w:val="28"/>
+                <w:szCs w:val="28"/>
+                <w:lang w:val="en-US"/>
+              </w:rPr>
+              <w:t xml:space="preserve">when we talk about the </w:t>
             </w:r>
             <w:r>
               <w:rPr>
@@ -3537,6 +3499,31 @@
               </w:rPr>
               <w:t>There should be data deletion protection in the program directly. For example, dialog boxes that ask for user permission.</w:t>
             </w:r>
+          </w:p>
+          <w:p>
+            <w:pPr>
+              <w:pStyle w:val="a4"/>
+              <w:jc w:val="both"/>
+              <w:rPr>
+                <w:rFonts w:ascii="Arial" w:hAnsi="Arial"/>
+                <w:color w:val="000000"/>
+                <w:sz w:val="28"/>
+                <w:szCs w:val="28"/>
+                <w:lang w:val="en-US"/>
+              </w:rPr>
+            </w:pPr>
+            <w:r>
+              <w:rPr>
+                <w:rFonts w:ascii="Arial" w:hAnsi="Arial"/>
+                <w:color w:val="000000"/>
+                <w:sz w:val="28"/>
+                <w:szCs w:val="28"/>
+                <w:lang w:val="en-US"/>
+              </w:rPr>
+              <w:t>Also, if the user manually changed files through the File Provider, then since we are not be able to upload data, a message about this is displayed.</w:t>
+            </w:r>
+            <w:bookmarkStart w:id="0" w:name="_GoBack"/>
+            <w:bookmarkEnd w:id="0"/>
           </w:p>
         </w:tc>
       </w:tr>

</xml_diff>

<commit_message>
Added maintainability, some notes about user intefrace, some - about async and so - about Usability, also detaiils about cache.
</commit_message>
<xml_diff>
--- a/Documentation/Requirements.docx
+++ b/Documentation/Requirements.docx
@@ -1849,7 +1849,7 @@
                 <w:lang w:eastAsia="ru-RU" w:bidi="ar-SA"/>
               </w:rPr>
               <w:drawing>
-                <wp:inline distT="0" distB="0" distL="0" distR="0" wp14:anchorId="6776726C" wp14:editId="46108C06">
+                <wp:inline distT="0" distB="0" distL="0" distR="0" wp14:anchorId="2917D61E" wp14:editId="127E0C8D">
                   <wp:extent cx="3276190" cy="3285714"/>
                   <wp:effectExtent l="0" t="0" r="635" b="0"/>
                   <wp:docPr id="3" name="Рисунок 3"/>
@@ -1889,7 +1889,7 @@
       </w:tr>
       <w:tr>
         <w:trPr>
-          <w:trHeight w:val="3548"/>
+          <w:trHeight w:val="2438"/>
         </w:trPr>
         <w:tc>
           <w:tcPr>
@@ -1981,6 +1981,9 @@
         </w:tc>
       </w:tr>
       <w:tr>
+        <w:trPr>
+          <w:trHeight w:val="2437"/>
+        </w:trPr>
         <w:tc>
           <w:tcPr>
             <w:tcW w:w="1668" w:type="dxa"/>
@@ -2004,6 +2007,86 @@
           <w:tcPr>
             <w:tcW w:w="1842" w:type="dxa"/>
             <w:gridSpan w:val="2"/>
+            <w:vMerge/>
+            <w:vAlign w:val="center"/>
+          </w:tcPr>
+          <w:p>
+            <w:pPr>
+              <w:jc w:val="center"/>
+              <w:rPr>
+                <w:rFonts w:ascii="Arial" w:hAnsi="Arial"/>
+                <w:color w:val="000000"/>
+                <w:sz w:val="28"/>
+                <w:szCs w:val="28"/>
+                <w:lang w:val="en-US"/>
+              </w:rPr>
+            </w:pPr>
+          </w:p>
+        </w:tc>
+        <w:tc>
+          <w:tcPr>
+            <w:tcW w:w="8046" w:type="dxa"/>
+            <w:vAlign w:val="center"/>
+          </w:tcPr>
+          <w:p>
+            <w:pPr>
+              <w:pStyle w:val="a4"/>
+              <w:jc w:val="both"/>
+              <w:rPr>
+                <w:rFonts w:ascii="Arial" w:hAnsi="Arial"/>
+                <w:noProof/>
+                <w:sz w:val="28"/>
+                <w:szCs w:val="28"/>
+                <w:lang w:val="en-US" w:eastAsia="ru-RU"/>
+              </w:rPr>
+            </w:pPr>
+            <w:r>
+              <w:rPr>
+                <w:rFonts w:ascii="Arial" w:hAnsi="Arial"/>
+                <w:noProof/>
+                <w:sz w:val="28"/>
+                <w:szCs w:val="28"/>
+                <w:lang w:val="en-US" w:eastAsia="ru-RU"/>
+              </w:rPr>
+              <w:t xml:space="preserve">Rating tables are located on the separate tab. </w:t>
+            </w:r>
+            <w:r>
+              <w:rPr>
+                <w:rFonts w:ascii="Arial" w:hAnsi="Arial"/>
+                <w:noProof/>
+                <w:sz w:val="28"/>
+                <w:szCs w:val="28"/>
+                <w:lang w:val="en-US" w:eastAsia="ru-RU"/>
+              </w:rPr>
+              <w:t>But instead of this it’s better to try to implement Stores pattern with Navigation and all this stuff.</w:t>
+            </w:r>
+          </w:p>
+        </w:tc>
+      </w:tr>
+      <w:tr>
+        <w:tc>
+          <w:tcPr>
+            <w:tcW w:w="1668" w:type="dxa"/>
+            <w:vMerge/>
+            <w:vAlign w:val="center"/>
+          </w:tcPr>
+          <w:p>
+            <w:pPr>
+              <w:jc w:val="center"/>
+              <w:rPr>
+                <w:rFonts w:ascii="Arial" w:hAnsi="Arial"/>
+                <w:color w:val="000000"/>
+                <w:sz w:val="28"/>
+                <w:szCs w:val="28"/>
+                <w:lang w:val="en-US"/>
+              </w:rPr>
+            </w:pPr>
+          </w:p>
+        </w:tc>
+        <w:tc>
+          <w:tcPr>
+            <w:tcW w:w="1842" w:type="dxa"/>
+            <w:gridSpan w:val="2"/>
             <w:vAlign w:val="center"/>
           </w:tcPr>
           <w:p>
@@ -2072,7 +2155,7 @@
                 <w:lang w:eastAsia="ru-RU" w:bidi="ar-SA"/>
               </w:rPr>
               <w:drawing>
-                <wp:inline distT="0" distB="0" distL="0" distR="0" wp14:anchorId="03D8A683" wp14:editId="2978AB62">
+                <wp:inline distT="0" distB="0" distL="0" distR="0" wp14:anchorId="63E2CE79" wp14:editId="0F17E13C">
                   <wp:extent cx="3380952" cy="3800000"/>
                   <wp:effectExtent l="0" t="0" r="0" b="0"/>
                   <wp:docPr id="2" name="Рисунок 2"/>
@@ -2463,6 +2546,73 @@
               <w:t>.</w:t>
             </w:r>
           </w:p>
+          <w:p>
+            <w:pPr>
+              <w:pStyle w:val="a4"/>
+              <w:numPr>
+                <w:ilvl w:val="0"/>
+                <w:numId w:val="4"/>
+              </w:numPr>
+              <w:tabs>
+                <w:tab w:val="left" w:pos="317"/>
+              </w:tabs>
+              <w:ind w:left="0" w:firstLine="0"/>
+              <w:jc w:val="both"/>
+              <w:rPr>
+                <w:rFonts w:ascii="Arial" w:hAnsi="Arial"/>
+                <w:color w:val="000000"/>
+                <w:sz w:val="28"/>
+                <w:szCs w:val="28"/>
+                <w:lang w:val="en-US"/>
+              </w:rPr>
+            </w:pPr>
+            <w:proofErr w:type="gramStart"/>
+            <w:r>
+              <w:rPr>
+                <w:rFonts w:ascii="Arial" w:hAnsi="Arial"/>
+                <w:color w:val="000000"/>
+                <w:sz w:val="28"/>
+                <w:szCs w:val="28"/>
+                <w:lang w:val="en-US"/>
+              </w:rPr>
+              <w:t>should</w:t>
+            </w:r>
+            <w:proofErr w:type="gramEnd"/>
+            <w:r>
+              <w:rPr>
+                <w:rFonts w:ascii="Arial" w:hAnsi="Arial"/>
+                <w:color w:val="000000"/>
+                <w:sz w:val="28"/>
+                <w:szCs w:val="28"/>
+                <w:lang w:val="en-US"/>
+              </w:rPr>
+              <w:t xml:space="preserve"> be all </w:t>
+            </w:r>
+            <w:proofErr w:type="spellStart"/>
+            <w:r>
+              <w:rPr>
+                <w:rFonts w:ascii="Arial" w:hAnsi="Arial"/>
+                <w:b/>
+                <w:i/>
+                <w:color w:val="000000"/>
+                <w:sz w:val="28"/>
+                <w:szCs w:val="28"/>
+                <w:lang w:val="en-US"/>
+              </w:rPr>
+              <w:t>async</w:t>
+            </w:r>
+            <w:proofErr w:type="spellEnd"/>
+            <w:r>
+              <w:rPr>
+                <w:rFonts w:ascii="Arial" w:hAnsi="Arial"/>
+                <w:color w:val="000000"/>
+                <w:sz w:val="28"/>
+                <w:szCs w:val="28"/>
+                <w:lang w:val="en-US"/>
+              </w:rPr>
+              <w:t xml:space="preserve"> so the main thread doesn’t get blocked when saving or loading files.</w:t>
+            </w:r>
+          </w:p>
         </w:tc>
       </w:tr>
       <w:tr>
@@ -2610,7 +2760,51 @@
                 <w:szCs w:val="28"/>
                 <w:lang w:val="en-US"/>
               </w:rPr>
-              <w:t>since there can be a lot of data at the same time, the cache is not needed. However, it is worth uploading the necessary data as necessary, for example:</w:t>
+              <w:t xml:space="preserve">there must be cache for  </w:t>
+            </w:r>
+            <w:proofErr w:type="spellStart"/>
+            <w:r>
+              <w:rPr>
+                <w:rFonts w:ascii="Arial" w:hAnsi="Arial"/>
+                <w:color w:val="000000"/>
+                <w:sz w:val="28"/>
+                <w:szCs w:val="28"/>
+                <w:lang w:val="en-US"/>
+              </w:rPr>
+              <w:t>savepoint</w:t>
+            </w:r>
+            <w:proofErr w:type="spellEnd"/>
+            <w:r>
+              <w:rPr>
+                <w:rFonts w:ascii="Arial" w:hAnsi="Arial"/>
+                <w:color w:val="000000"/>
+                <w:sz w:val="28"/>
+                <w:szCs w:val="28"/>
+                <w:lang w:val="en-US"/>
+              </w:rPr>
+              <w:t xml:space="preserve">, so only 3 </w:t>
+            </w:r>
+            <w:proofErr w:type="spellStart"/>
+            <w:r>
+              <w:rPr>
+                <w:rFonts w:ascii="Arial" w:hAnsi="Arial"/>
+                <w:color w:val="000000"/>
+                <w:sz w:val="28"/>
+                <w:szCs w:val="28"/>
+                <w:lang w:val="en-US"/>
+              </w:rPr>
+              <w:t>savepoint</w:t>
+            </w:r>
+            <w:proofErr w:type="spellEnd"/>
+            <w:r>
+              <w:rPr>
+                <w:rFonts w:ascii="Arial" w:hAnsi="Arial"/>
+                <w:color w:val="000000"/>
+                <w:sz w:val="28"/>
+                <w:szCs w:val="28"/>
+                <w:lang w:val="en-US"/>
+              </w:rPr>
+              <w:t xml:space="preserve"> must be loaded in program at the same time;</w:t>
             </w:r>
           </w:p>
           <w:p>
@@ -2618,7 +2812,7 @@
               <w:pStyle w:val="a4"/>
               <w:numPr>
                 <w:ilvl w:val="0"/>
-                <w:numId w:val="5"/>
+                <w:numId w:val="3"/>
               </w:numPr>
               <w:tabs>
                 <w:tab w:val="left" w:pos="317"/>
@@ -2633,86 +2827,37 @@
                 <w:lang w:val="en-US"/>
               </w:rPr>
             </w:pPr>
-            <w:r>
-              <w:rPr>
-                <w:rFonts w:ascii="Arial" w:hAnsi="Arial"/>
-                <w:color w:val="000000"/>
-                <w:sz w:val="28"/>
-                <w:szCs w:val="28"/>
-                <w:lang w:val="en-US"/>
-              </w:rPr>
-              <w:t>when talking about save points. The application may show that there are ten of them in total, but they are all saved at this moment not in the program, but in files, and only when the user clicks on one of the representations of one of the save points, then only then the data of this save point is loaded into the program . Although it is possible to create a cache, for example, for the last 3 applied save points;</w:t>
-            </w:r>
-          </w:p>
-          <w:p>
-            <w:pPr>
-              <w:pStyle w:val="a4"/>
-              <w:numPr>
-                <w:ilvl w:val="0"/>
-                <w:numId w:val="5"/>
-              </w:numPr>
-              <w:tabs>
-                <w:tab w:val="left" w:pos="317"/>
-              </w:tabs>
-              <w:ind w:left="0" w:firstLine="0"/>
-              <w:jc w:val="both"/>
-              <w:rPr>
-                <w:rFonts w:ascii="Arial" w:hAnsi="Arial"/>
-                <w:color w:val="000000"/>
-                <w:sz w:val="28"/>
-                <w:szCs w:val="28"/>
-                <w:lang w:val="en-US"/>
-              </w:rPr>
-            </w:pPr>
-            <w:r>
-              <w:rPr>
-                <w:rFonts w:ascii="Arial" w:hAnsi="Arial"/>
-                <w:color w:val="000000"/>
-                <w:sz w:val="28"/>
-                <w:szCs w:val="28"/>
-                <w:lang w:val="en-US"/>
-              </w:rPr>
-              <w:t xml:space="preserve">when we talk about the </w:t>
-            </w:r>
-            <w:r>
-              <w:rPr>
-                <w:rFonts w:ascii="Arial" w:hAnsi="Arial"/>
-                <w:color w:val="000000"/>
-                <w:sz w:val="28"/>
-                <w:szCs w:val="28"/>
-                <w:lang w:val="en-US"/>
-              </w:rPr>
-              <w:t>rating</w:t>
-            </w:r>
-            <w:r>
-              <w:rPr>
-                <w:rFonts w:ascii="Arial" w:hAnsi="Arial"/>
-                <w:color w:val="000000"/>
-                <w:sz w:val="28"/>
-                <w:szCs w:val="28"/>
-                <w:lang w:val="en-US"/>
-              </w:rPr>
-              <w:t xml:space="preserve"> table, it is more rational to upload all the data at once, because the user can go to the </w:t>
-            </w:r>
-            <w:r>
-              <w:rPr>
-                <w:rFonts w:ascii="Arial" w:hAnsi="Arial"/>
-                <w:color w:val="000000"/>
-                <w:sz w:val="28"/>
-                <w:szCs w:val="28"/>
-                <w:lang w:val="en-US"/>
-              </w:rPr>
-              <w:t>rating</w:t>
-            </w:r>
-            <w:r>
-              <w:rPr>
-                <w:rFonts w:ascii="Arial" w:hAnsi="Arial"/>
-                <w:color w:val="000000"/>
-                <w:sz w:val="28"/>
-                <w:szCs w:val="28"/>
-                <w:lang w:val="en-US"/>
-              </w:rPr>
-              <w:t xml:space="preserve"> table at any second and do it often. And here it is too much to upload data every time in one moment.</w:t>
+            <w:proofErr w:type="gramStart"/>
+            <w:r>
+              <w:rPr>
+                <w:rFonts w:ascii="Arial" w:hAnsi="Arial"/>
+                <w:color w:val="000000"/>
+                <w:sz w:val="28"/>
+                <w:szCs w:val="28"/>
+                <w:lang w:val="en-US"/>
+              </w:rPr>
+              <w:t>r</w:t>
+            </w:r>
+            <w:r>
+              <w:rPr>
+                <w:rFonts w:ascii="Arial" w:hAnsi="Arial"/>
+                <w:color w:val="000000"/>
+                <w:sz w:val="28"/>
+                <w:szCs w:val="28"/>
+                <w:lang w:val="en-US"/>
+              </w:rPr>
+              <w:t>ating</w:t>
+            </w:r>
+            <w:proofErr w:type="gramEnd"/>
+            <w:r>
+              <w:rPr>
+                <w:rFonts w:ascii="Arial" w:hAnsi="Arial"/>
+                <w:color w:val="000000"/>
+                <w:sz w:val="28"/>
+                <w:szCs w:val="28"/>
+                <w:lang w:val="en-US"/>
+              </w:rPr>
+              <w:t xml:space="preserve"> tables of each difficulty are loaded in accordance with which table the user has switched to. After loading, if the rating table of this difficulty has not been viewed for 5 minutes, it is unloaded until the user goes to it again.</w:t>
             </w:r>
           </w:p>
         </w:tc>
@@ -3437,7 +3582,18 @@
                 <w:szCs w:val="28"/>
                 <w:lang w:val="en-US"/>
               </w:rPr>
-              <w:t>Limit the user's ability to edit saved files directly through the file explorer.</w:t>
+              <w:t xml:space="preserve">Limit the user's ability to edit saved files directly through the file </w:t>
+            </w:r>
+            <w:r>
+              <w:rPr>
+                <w:rFonts w:ascii="Arial" w:hAnsi="Arial"/>
+                <w:color w:val="000000"/>
+                <w:sz w:val="28"/>
+                <w:szCs w:val="28"/>
+                <w:lang w:val="en-US"/>
+              </w:rPr>
+              <w:lastRenderedPageBreak/>
+              <w:t>explorer.</w:t>
             </w:r>
           </w:p>
         </w:tc>
@@ -3468,6 +3624,7 @@
                 <w:szCs w:val="28"/>
                 <w:lang w:val="en-US"/>
               </w:rPr>
+              <w:lastRenderedPageBreak/>
               <w:t>Usability</w:t>
             </w:r>
           </w:p>
@@ -3520,10 +3677,167 @@
                 <w:szCs w:val="28"/>
                 <w:lang w:val="en-US"/>
               </w:rPr>
-              <w:t>Also, if the user manually changed files through the File Provider, then since we are not be able to upload data, a message about this is displayed.</w:t>
+              <w:t xml:space="preserve">Since loading and saving data must be </w:t>
+            </w:r>
+            <w:r>
+              <w:rPr>
+                <w:rFonts w:ascii="Arial" w:hAnsi="Arial"/>
+                <w:color w:val="000000"/>
+                <w:sz w:val="28"/>
+                <w:szCs w:val="28"/>
+                <w:lang w:val="en-US"/>
+              </w:rPr>
+              <w:t>asynchronous</w:t>
+            </w:r>
+            <w:r>
+              <w:rPr>
+                <w:rFonts w:ascii="Arial" w:hAnsi="Arial"/>
+                <w:color w:val="000000"/>
+                <w:sz w:val="28"/>
+                <w:szCs w:val="28"/>
+                <w:lang w:val="en-US"/>
+              </w:rPr>
+              <w:t xml:space="preserve">, when data is being saved, user </w:t>
+            </w:r>
+            <w:r>
+              <w:rPr>
+                <w:rFonts w:ascii="Arial" w:hAnsi="Arial"/>
+                <w:b/>
+                <w:i/>
+                <w:color w:val="000000"/>
+                <w:sz w:val="28"/>
+                <w:szCs w:val="28"/>
+                <w:lang w:val="en-US"/>
+              </w:rPr>
+              <w:t>mustn’t be</w:t>
+            </w:r>
+            <w:r>
+              <w:rPr>
+                <w:rFonts w:ascii="Arial" w:hAnsi="Arial"/>
+                <w:color w:val="000000"/>
+                <w:sz w:val="28"/>
+                <w:szCs w:val="28"/>
+                <w:lang w:val="en-US"/>
+              </w:rPr>
+              <w:t xml:space="preserve"> allowed to change it!</w:t>
+            </w:r>
+          </w:p>
+          <w:p>
+            <w:pPr>
+              <w:pStyle w:val="a4"/>
+              <w:jc w:val="both"/>
+              <w:rPr>
+                <w:rFonts w:ascii="Arial" w:hAnsi="Arial"/>
+                <w:color w:val="000000"/>
+                <w:sz w:val="28"/>
+                <w:szCs w:val="28"/>
+                <w:lang w:val="en-US"/>
+              </w:rPr>
+            </w:pPr>
+            <w:r>
+              <w:rPr>
+                <w:rFonts w:ascii="Arial" w:hAnsi="Arial"/>
+                <w:color w:val="000000"/>
+                <w:sz w:val="28"/>
+                <w:szCs w:val="28"/>
+                <w:lang w:val="en-US"/>
+              </w:rPr>
+              <w:t>Also, if the user man</w:t>
             </w:r>
             <w:bookmarkStart w:id="0" w:name="_GoBack"/>
             <w:bookmarkEnd w:id="0"/>
+            <w:r>
+              <w:rPr>
+                <w:rFonts w:ascii="Arial" w:hAnsi="Arial"/>
+                <w:color w:val="000000"/>
+                <w:sz w:val="28"/>
+                <w:szCs w:val="28"/>
+                <w:lang w:val="en-US"/>
+              </w:rPr>
+              <w:t xml:space="preserve">ually changed files through the File Provider, then since we are not </w:t>
+            </w:r>
+            <w:proofErr w:type="gramStart"/>
+            <w:r>
+              <w:rPr>
+                <w:rFonts w:ascii="Arial" w:hAnsi="Arial"/>
+                <w:color w:val="000000"/>
+                <w:sz w:val="28"/>
+                <w:szCs w:val="28"/>
+                <w:lang w:val="en-US"/>
+              </w:rPr>
+              <w:t>be</w:t>
+            </w:r>
+            <w:proofErr w:type="gramEnd"/>
+            <w:r>
+              <w:rPr>
+                <w:rFonts w:ascii="Arial" w:hAnsi="Arial"/>
+                <w:color w:val="000000"/>
+                <w:sz w:val="28"/>
+                <w:szCs w:val="28"/>
+                <w:lang w:val="en-US"/>
+              </w:rPr>
+              <w:t xml:space="preserve"> able to upload data, a message about this is displayed.</w:t>
+            </w:r>
+          </w:p>
+        </w:tc>
+      </w:tr>
+      <w:tr>
+        <w:tc>
+          <w:tcPr>
+            <w:tcW w:w="3510" w:type="dxa"/>
+            <w:gridSpan w:val="3"/>
+            <w:vAlign w:val="center"/>
+          </w:tcPr>
+          <w:p>
+            <w:pPr>
+              <w:jc w:val="center"/>
+              <w:rPr>
+                <w:rFonts w:ascii="Arial" w:hAnsi="Arial"/>
+                <w:color w:val="000000"/>
+                <w:sz w:val="28"/>
+                <w:szCs w:val="28"/>
+                <w:lang w:val="en-US"/>
+              </w:rPr>
+            </w:pPr>
+            <w:r>
+              <w:rPr>
+                <w:rFonts w:ascii="Arial" w:hAnsi="Arial"/>
+                <w:color w:val="000000"/>
+                <w:sz w:val="28"/>
+                <w:szCs w:val="28"/>
+                <w:lang w:val="en-US"/>
+              </w:rPr>
+              <w:t>Maintainability</w:t>
+            </w:r>
+          </w:p>
+        </w:tc>
+        <w:tc>
+          <w:tcPr>
+            <w:tcW w:w="8046" w:type="dxa"/>
+            <w:vAlign w:val="center"/>
+          </w:tcPr>
+          <w:p>
+            <w:pPr>
+              <w:pStyle w:val="a4"/>
+              <w:jc w:val="both"/>
+              <w:rPr>
+                <w:rFonts w:ascii="Arial" w:hAnsi="Arial"/>
+                <w:color w:val="000000"/>
+                <w:sz w:val="28"/>
+                <w:szCs w:val="28"/>
+                <w:lang w:val="en-US"/>
+              </w:rPr>
+            </w:pPr>
+            <w:r>
+              <w:rPr>
+                <w:rFonts w:ascii="Arial" w:hAnsi="Arial"/>
+                <w:color w:val="000000"/>
+                <w:sz w:val="28"/>
+                <w:szCs w:val="28"/>
+                <w:lang w:val="en-US"/>
+              </w:rPr>
+              <w:t>There should be logger.</w:t>
+            </w:r>
           </w:p>
         </w:tc>
       </w:tr>

</xml_diff>

<commit_message>
Added description to Requirements, also useful links.
</commit_message>
<xml_diff>
--- a/Documentation/Requirements.docx
+++ b/Documentation/Requirements.docx
@@ -26,6 +26,89 @@
         </w:rPr>
         <w:t>Requirements</w:t>
       </w:r>
+    </w:p>
+    <w:p>
+      <w:pPr>
+        <w:spacing w:after="0" w:line="240" w:lineRule="auto"/>
+        <w:jc w:val="center"/>
+        <w:rPr>
+          <w:rFonts w:ascii="Arial" w:hAnsi="Arial"/>
+          <w:b/>
+          <w:bCs/>
+          <w:sz w:val="40"/>
+          <w:szCs w:val="40"/>
+          <w:lang w:val="en-US"/>
+        </w:rPr>
+      </w:pPr>
+    </w:p>
+    <w:p>
+      <w:pPr>
+        <w:spacing w:after="0" w:line="240" w:lineRule="auto"/>
+        <w:jc w:val="both"/>
+        <w:rPr>
+          <w:rFonts w:ascii="Arial" w:hAnsi="Arial"/>
+          <w:bCs/>
+          <w:sz w:val="32"/>
+          <w:szCs w:val="32"/>
+          <w:lang w:val="en-US"/>
+        </w:rPr>
+      </w:pPr>
+      <w:r>
+        <w:rPr>
+          <w:rFonts w:ascii="Arial" w:hAnsi="Arial"/>
+          <w:bCs/>
+          <w:sz w:val="32"/>
+          <w:szCs w:val="32"/>
+          <w:lang w:val="en-US"/>
+        </w:rPr>
+        <w:t>The truth I guess that the real requirements are only functional</w:t>
+      </w:r>
+      <w:r>
+        <w:rPr>
+          <w:rFonts w:ascii="Arial" w:hAnsi="Arial"/>
+          <w:bCs/>
+          <w:sz w:val="32"/>
+          <w:szCs w:val="32"/>
+          <w:lang w:val="en-US"/>
+        </w:rPr>
+        <w:t xml:space="preserve"> as for my course work. The other things I added from myself </w:t>
+      </w:r>
+      <w:r>
+        <w:rPr>
+          <w:rFonts w:ascii="Arial" w:hAnsi="Arial"/>
+          <w:bCs/>
+          <w:sz w:val="32"/>
+          <w:szCs w:val="32"/>
+          <w:lang w:val="en-US"/>
+        </w:rPr>
+        <w:t xml:space="preserve">so </w:t>
+      </w:r>
+      <w:bookmarkStart w:id="0" w:name="_GoBack"/>
+      <w:bookmarkEnd w:id="0"/>
+      <w:r>
+        <w:rPr>
+          <w:rFonts w:ascii="Arial" w:hAnsi="Arial"/>
+          <w:bCs/>
+          <w:sz w:val="32"/>
+          <w:szCs w:val="32"/>
+          <w:lang w:val="en-US"/>
+        </w:rPr>
+        <w:t>as to add or implement it in the future.</w:t>
+      </w:r>
+    </w:p>
+    <w:p>
+      <w:pPr>
+        <w:spacing w:after="0" w:line="240" w:lineRule="auto"/>
+        <w:jc w:val="center"/>
+        <w:rPr>
+          <w:rFonts w:ascii="Arial" w:hAnsi="Arial"/>
+          <w:b/>
+          <w:bCs/>
+          <w:sz w:val="40"/>
+          <w:szCs w:val="40"/>
+          <w:lang w:val="en-US"/>
+        </w:rPr>
+      </w:pPr>
     </w:p>
     <w:p>
       <w:pPr>
@@ -1458,78 +1541,6 @@
         </w:rPr>
       </w:pPr>
     </w:p>
-    <w:p>
-      <w:pPr>
-        <w:spacing w:after="0" w:line="240" w:lineRule="auto"/>
-        <w:jc w:val="both"/>
-        <w:rPr>
-          <w:rFonts w:ascii="Arial" w:hAnsi="Arial"/>
-          <w:sz w:val="28"/>
-          <w:szCs w:val="28"/>
-          <w:lang w:val="en-US"/>
-        </w:rPr>
-      </w:pPr>
-    </w:p>
-    <w:p>
-      <w:pPr>
-        <w:spacing w:after="0" w:line="240" w:lineRule="auto"/>
-        <w:jc w:val="both"/>
-        <w:rPr>
-          <w:rFonts w:ascii="Arial" w:hAnsi="Arial"/>
-          <w:sz w:val="28"/>
-          <w:szCs w:val="28"/>
-          <w:lang w:val="en-US"/>
-        </w:rPr>
-      </w:pPr>
-    </w:p>
-    <w:p>
-      <w:pPr>
-        <w:spacing w:after="0" w:line="240" w:lineRule="auto"/>
-        <w:jc w:val="both"/>
-        <w:rPr>
-          <w:rFonts w:ascii="Arial" w:hAnsi="Arial"/>
-          <w:sz w:val="28"/>
-          <w:szCs w:val="28"/>
-          <w:lang w:val="en-US"/>
-        </w:rPr>
-      </w:pPr>
-    </w:p>
-    <w:p>
-      <w:pPr>
-        <w:spacing w:after="0" w:line="240" w:lineRule="auto"/>
-        <w:jc w:val="both"/>
-        <w:rPr>
-          <w:rFonts w:ascii="Arial" w:hAnsi="Arial"/>
-          <w:sz w:val="28"/>
-          <w:szCs w:val="28"/>
-          <w:lang w:val="en-US"/>
-        </w:rPr>
-      </w:pPr>
-    </w:p>
-    <w:p>
-      <w:pPr>
-        <w:spacing w:after="0" w:line="240" w:lineRule="auto"/>
-        <w:jc w:val="both"/>
-        <w:rPr>
-          <w:rFonts w:ascii="Arial" w:hAnsi="Arial"/>
-          <w:sz w:val="28"/>
-          <w:szCs w:val="28"/>
-          <w:lang w:val="en-US"/>
-        </w:rPr>
-      </w:pPr>
-    </w:p>
-    <w:p>
-      <w:pPr>
-        <w:spacing w:after="0" w:line="240" w:lineRule="auto"/>
-        <w:jc w:val="both"/>
-        <w:rPr>
-          <w:rFonts w:ascii="Arial" w:hAnsi="Arial"/>
-          <w:sz w:val="28"/>
-          <w:szCs w:val="28"/>
-          <w:lang w:val="en-US"/>
-        </w:rPr>
-      </w:pPr>
-    </w:p>
     <w:tbl>
       <w:tblPr>
         <w:tblStyle w:val="a3"/>
@@ -3742,19 +3753,7 @@
                 <w:szCs w:val="28"/>
                 <w:lang w:val="en-US"/>
               </w:rPr>
-              <w:t>Also, if the user man</w:t>
-            </w:r>
-            <w:bookmarkStart w:id="0" w:name="_GoBack"/>
-            <w:bookmarkEnd w:id="0"/>
-            <w:r>
-              <w:rPr>
-                <w:rFonts w:ascii="Arial" w:hAnsi="Arial"/>
-                <w:color w:val="000000"/>
-                <w:sz w:val="28"/>
-                <w:szCs w:val="28"/>
-                <w:lang w:val="en-US"/>
-              </w:rPr>
-              <w:t xml:space="preserve">ually changed files through the File Provider, then since we are not </w:t>
+              <w:t xml:space="preserve">Also, if the user manually changed files through the File Provider, then since we are not </w:t>
             </w:r>
             <w:proofErr w:type="gramStart"/>
             <w:r>
@@ -3912,6 +3911,75 @@
           <w:lang w:val="en-US"/>
         </w:rPr>
       </w:pPr>
+    </w:p>
+    <w:p>
+      <w:pPr>
+        <w:spacing w:after="0" w:line="240" w:lineRule="auto"/>
+        <w:jc w:val="center"/>
+        <w:rPr>
+          <w:rFonts w:ascii="Arial" w:hAnsi="Arial" w:cs="Arial"/>
+          <w:b/>
+          <w:sz w:val="36"/>
+          <w:lang w:val="en-US"/>
+        </w:rPr>
+      </w:pPr>
+      <w:r>
+        <w:rPr>
+          <w:rFonts w:ascii="Arial" w:hAnsi="Arial" w:cs="Arial"/>
+          <w:b/>
+          <w:sz w:val="36"/>
+          <w:lang w:val="en-US"/>
+        </w:rPr>
+        <w:t>Useful links for upgrades in the future</w:t>
+      </w:r>
+    </w:p>
+    <w:p>
+      <w:pPr>
+        <w:spacing w:after="0" w:line="240" w:lineRule="auto"/>
+        <w:jc w:val="both"/>
+        <w:rPr>
+          <w:rFonts w:ascii="Arial" w:hAnsi="Arial" w:cs="Arial"/>
+          <w:sz w:val="32"/>
+          <w:szCs w:val="32"/>
+          <w:lang w:val="en-US"/>
+        </w:rPr>
+      </w:pPr>
+      <w:hyperlink r:id="rId9" w:history="1">
+        <w:r>
+          <w:rPr>
+            <w:rStyle w:val="a8"/>
+            <w:rFonts w:ascii="Arial" w:hAnsi="Arial" w:cs="Arial"/>
+            <w:sz w:val="32"/>
+            <w:szCs w:val="32"/>
+            <w:lang w:val="en-US"/>
+          </w:rPr>
+          <w:t>https://learn.microsoft.com/en-us/dotnet/standard/exceptions/best-practices-for-exceptions</w:t>
+        </w:r>
+      </w:hyperlink>
+    </w:p>
+    <w:p>
+      <w:pPr>
+        <w:spacing w:after="0" w:line="240" w:lineRule="auto"/>
+        <w:jc w:val="both"/>
+        <w:rPr>
+          <w:rFonts w:ascii="Arial" w:hAnsi="Arial" w:cs="Arial"/>
+          <w:sz w:val="32"/>
+          <w:szCs w:val="32"/>
+          <w:lang w:val="en-US"/>
+        </w:rPr>
+      </w:pPr>
+      <w:hyperlink r:id="rId10" w:history="1">
+        <w:r>
+          <w:rPr>
+            <w:rStyle w:val="a8"/>
+            <w:rFonts w:ascii="Arial" w:hAnsi="Arial" w:cs="Arial"/>
+            <w:sz w:val="32"/>
+            <w:szCs w:val="32"/>
+            <w:lang w:val="en-US"/>
+          </w:rPr>
+          <w:t>https://www.youtube.com/watch?v=zlnq3HAhwr8</w:t>
+        </w:r>
+      </w:hyperlink>
     </w:p>
     <w:sectPr>
       <w:pgSz w:w="11906" w:h="16838"/>
@@ -4776,6 +4844,17 @@
       <w:szCs w:val="16"/>
     </w:rPr>
   </w:style>
+  <w:style w:type="character" w:styleId="a8">
+    <w:name w:val="Hyperlink"/>
+    <w:basedOn w:val="a0"/>
+    <w:uiPriority w:val="99"/>
+    <w:unhideWhenUsed/>
+    <w:rsid w:val="00435AB2"/>
+    <w:rPr>
+      <w:color w:val="0000FF" w:themeColor="hyperlink"/>
+      <w:u w:val="single"/>
+    </w:rPr>
+  </w:style>
 </w:styles>
 </file>
 
@@ -5044,6 +5123,17 @@
       <w:rFonts w:ascii="Tahoma" w:hAnsi="Tahoma" w:cs="Tahoma"/>
       <w:sz w:val="16"/>
       <w:szCs w:val="16"/>
+    </w:rPr>
+  </w:style>
+  <w:style w:type="character" w:styleId="a8">
+    <w:name w:val="Hyperlink"/>
+    <w:basedOn w:val="a0"/>
+    <w:uiPriority w:val="99"/>
+    <w:unhideWhenUsed/>
+    <w:rsid w:val="00435AB2"/>
+    <w:rPr>
+      <w:color w:val="0000FF" w:themeColor="hyperlink"/>
+      <w:u w:val="single"/>
     </w:rPr>
   </w:style>
 </w:styles>

</xml_diff>

<commit_message>
Added useful links and info about caching for future implementation
</commit_message>
<xml_diff>
--- a/Documentation/Requirements.docx
+++ b/Documentation/Requirements.docx
@@ -83,8 +83,6 @@
         </w:rPr>
         <w:t xml:space="preserve">so </w:t>
       </w:r>
-      <w:bookmarkStart w:id="0" w:name="_GoBack"/>
-      <w:bookmarkEnd w:id="0"/>
       <w:r>
         <w:rPr>
           <w:rFonts w:ascii="Arial" w:hAnsi="Arial"/>
@@ -2871,6 +2869,82 @@
               <w:t xml:space="preserve"> tables of each difficulty are loaded in accordance with which table the user has switched to. After loading, if the rating table of this difficulty has not been viewed for 5 minutes, it is unloaded until the user goes to it again.</w:t>
             </w:r>
           </w:p>
+          <w:p>
+            <w:pPr>
+              <w:pStyle w:val="a4"/>
+              <w:tabs>
+                <w:tab w:val="left" w:pos="317"/>
+              </w:tabs>
+              <w:jc w:val="both"/>
+              <w:rPr>
+                <w:rFonts w:ascii="Arial" w:hAnsi="Arial"/>
+                <w:color w:val="000000"/>
+                <w:sz w:val="28"/>
+                <w:szCs w:val="28"/>
+                <w:lang w:val="en-US"/>
+              </w:rPr>
+            </w:pPr>
+          </w:p>
+          <w:p>
+            <w:pPr>
+              <w:pStyle w:val="a4"/>
+              <w:tabs>
+                <w:tab w:val="left" w:pos="317"/>
+              </w:tabs>
+              <w:jc w:val="both"/>
+              <w:rPr>
+                <w:rFonts w:ascii="Arial" w:hAnsi="Arial"/>
+                <w:color w:val="000000"/>
+                <w:sz w:val="28"/>
+                <w:szCs w:val="28"/>
+                <w:lang w:val="en-US"/>
+              </w:rPr>
+            </w:pPr>
+            <w:r>
+              <w:rPr>
+                <w:rFonts w:ascii="Arial" w:hAnsi="Arial"/>
+                <w:color w:val="000000"/>
+                <w:sz w:val="28"/>
+                <w:szCs w:val="28"/>
+                <w:lang w:val="en-US"/>
+              </w:rPr>
+              <w:t xml:space="preserve">Useful services: </w:t>
+            </w:r>
+            <w:proofErr w:type="spellStart"/>
+            <w:r>
+              <w:rPr>
+                <w:rFonts w:ascii="Arial" w:hAnsi="Arial"/>
+                <w:color w:val="000000"/>
+                <w:sz w:val="28"/>
+                <w:szCs w:val="28"/>
+                <w:lang w:val="en-US"/>
+              </w:rPr>
+              <w:t>ICacheService</w:t>
+            </w:r>
+            <w:proofErr w:type="spellEnd"/>
+            <w:r>
+              <w:rPr>
+                <w:rFonts w:ascii="Arial" w:hAnsi="Arial"/>
+                <w:color w:val="000000"/>
+                <w:sz w:val="28"/>
+                <w:szCs w:val="28"/>
+                <w:lang w:val="en-US"/>
+              </w:rPr>
+              <w:t xml:space="preserve">, </w:t>
+            </w:r>
+            <w:proofErr w:type="spellStart"/>
+            <w:r>
+              <w:rPr>
+                <w:rFonts w:ascii="Arial" w:hAnsi="Arial"/>
+                <w:color w:val="000000"/>
+                <w:sz w:val="28"/>
+                <w:szCs w:val="28"/>
+                <w:lang w:val="en-US"/>
+              </w:rPr>
+              <w:t>MemoryCache</w:t>
+            </w:r>
+            <w:proofErr w:type="spellEnd"/>
+          </w:p>
         </w:tc>
       </w:tr>
       <w:tr>
@@ -3533,7 +3607,18 @@
                 <w:szCs w:val="28"/>
                 <w:lang w:val="en-US"/>
               </w:rPr>
-              <w:t>If the system shuts down unexpectedly or the user hard closes the program, data is automatically saved.</w:t>
+              <w:t xml:space="preserve">If the system shuts down unexpectedly or the user hard closes </w:t>
+            </w:r>
+            <w:r>
+              <w:rPr>
+                <w:rFonts w:ascii="Arial" w:hAnsi="Arial"/>
+                <w:color w:val="000000"/>
+                <w:sz w:val="28"/>
+                <w:szCs w:val="28"/>
+                <w:lang w:val="en-US"/>
+              </w:rPr>
+              <w:lastRenderedPageBreak/>
+              <w:t>the program, data is automatically saved.</w:t>
             </w:r>
           </w:p>
         </w:tc>
@@ -3564,6 +3649,7 @@
                 <w:szCs w:val="28"/>
                 <w:lang w:val="en-US"/>
               </w:rPr>
+              <w:lastRenderedPageBreak/>
               <w:t>Security</w:t>
             </w:r>
           </w:p>
@@ -3593,18 +3679,7 @@
                 <w:szCs w:val="28"/>
                 <w:lang w:val="en-US"/>
               </w:rPr>
-              <w:t xml:space="preserve">Limit the user's ability to edit saved files directly through the file </w:t>
-            </w:r>
-            <w:r>
-              <w:rPr>
-                <w:rFonts w:ascii="Arial" w:hAnsi="Arial"/>
-                <w:color w:val="000000"/>
-                <w:sz w:val="28"/>
-                <w:szCs w:val="28"/>
-                <w:lang w:val="en-US"/>
-              </w:rPr>
-              <w:lastRenderedPageBreak/>
-              <w:t>explorer.</w:t>
+              <w:t>Limit the user's ability to edit saved files directly through the file explorer.</w:t>
             </w:r>
           </w:p>
         </w:tc>
@@ -3635,7 +3710,6 @@
                 <w:szCs w:val="28"/>
                 <w:lang w:val="en-US"/>
               </w:rPr>
-              <w:lastRenderedPageBreak/>
               <w:t>Usability</w:t>
             </w:r>
           </w:p>
@@ -3962,6 +4036,7 @@
         <w:spacing w:after="0" w:line="240" w:lineRule="auto"/>
         <w:jc w:val="both"/>
         <w:rPr>
+          <w:rStyle w:val="a8"/>
           <w:rFonts w:ascii="Arial" w:hAnsi="Arial" w:cs="Arial"/>
           <w:sz w:val="32"/>
           <w:szCs w:val="32"/>
@@ -3980,6 +4055,68 @@
           <w:t>https://www.youtube.com/watch?v=zlnq3HAhwr8</w:t>
         </w:r>
       </w:hyperlink>
+    </w:p>
+    <w:p>
+      <w:pPr>
+        <w:spacing w:after="0" w:line="240" w:lineRule="auto"/>
+        <w:jc w:val="both"/>
+        <w:rPr>
+          <w:rFonts w:ascii="Arial" w:hAnsi="Arial" w:cs="Arial"/>
+          <w:sz w:val="32"/>
+          <w:szCs w:val="32"/>
+          <w:lang w:val="en-US"/>
+        </w:rPr>
+      </w:pPr>
+      <w:hyperlink r:id="rId11" w:history="1">
+        <w:r>
+          <w:rPr>
+            <w:rStyle w:val="a8"/>
+            <w:rFonts w:ascii="Arial" w:hAnsi="Arial" w:cs="Arial"/>
+            <w:sz w:val="32"/>
+            <w:szCs w:val="32"/>
+            <w:lang w:val="en-US"/>
+          </w:rPr>
+          <w:t>https://www.google.com/search?q=cache+C%23&amp;oq=cache+C%23&amp;gs_lcrp=EgZjaHJvbWUyBggAEEUYOTIHCAEQABiABDIHCAIQABiABDIHCAMQABiABDIHCAQQABiABDIHCAUQABiABDIHCAYQABiABDIHCAcQABiABDIHCAgQABiABDIGCAkQLhhA0gEJMTA1MDlqMGoxqAIAsAIA&amp;sourceid=chrome&amp;ie=UTF-8&amp;safe=strict</w:t>
+        </w:r>
+      </w:hyperlink>
+    </w:p>
+    <w:p>
+      <w:pPr>
+        <w:spacing w:after="0" w:line="240" w:lineRule="auto"/>
+        <w:jc w:val="both"/>
+        <w:rPr>
+          <w:rFonts w:ascii="Arial" w:hAnsi="Arial" w:cs="Arial"/>
+          <w:sz w:val="32"/>
+          <w:szCs w:val="32"/>
+          <w:lang w:val="en-US"/>
+        </w:rPr>
+      </w:pPr>
+      <w:hyperlink r:id="rId12" w:history="1">
+        <w:r>
+          <w:rPr>
+            <w:rStyle w:val="a8"/>
+            <w:rFonts w:ascii="Arial" w:hAnsi="Arial" w:cs="Arial"/>
+            <w:sz w:val="32"/>
+            <w:szCs w:val="32"/>
+            <w:lang w:val="en-US"/>
+          </w:rPr>
+          <w:t>https://learn.microsoft.com/ru-ru/dotnet/core/extensions/caching</w:t>
+        </w:r>
+      </w:hyperlink>
+    </w:p>
+    <w:p>
+      <w:pPr>
+        <w:spacing w:after="0" w:line="240" w:lineRule="auto"/>
+        <w:jc w:val="both"/>
+        <w:rPr>
+          <w:rFonts w:ascii="Arial" w:hAnsi="Arial" w:cs="Arial"/>
+          <w:sz w:val="32"/>
+          <w:szCs w:val="32"/>
+          <w:lang w:val="en-US"/>
+        </w:rPr>
+      </w:pPr>
+      <w:bookmarkStart w:id="0" w:name="_GoBack"/>
+      <w:bookmarkEnd w:id="0"/>
     </w:p>
     <w:sectPr>
       <w:pgSz w:w="11906" w:h="16838"/>

</xml_diff>

<commit_message>
Added document Ideas for future modifications and left only important requirements
</commit_message>
<xml_diff>
--- a/Documentation/Requirements.docx
+++ b/Documentation/Requirements.docx
@@ -649,6 +649,8 @@
               </w:rPr>
               <w:t>16x16 - Hard</w:t>
             </w:r>
+            <w:bookmarkStart w:id="0" w:name="_GoBack"/>
+            <w:bookmarkEnd w:id="0"/>
           </w:p>
         </w:tc>
       </w:tr>
@@ -707,7 +709,7 @@
             <w:r>
               <w:rPr>
                 <w:noProof/>
-                <w:lang w:eastAsia="ru-RU"/>
+                <w:lang w:eastAsia="ja-JP"/>
               </w:rPr>
               <w:drawing>
                 <wp:inline distT="0" distB="0" distL="0" distR="0" wp14:anchorId="19CC0CA9" wp14:editId="440E7826">
@@ -1548,15 +1550,14 @@
       </w:tblPr>
       <w:tblGrid>
         <w:gridCol w:w="1668"/>
-        <w:gridCol w:w="16"/>
-        <w:gridCol w:w="1826"/>
+        <w:gridCol w:w="1842"/>
         <w:gridCol w:w="8046"/>
       </w:tblGrid>
       <w:tr>
         <w:tc>
           <w:tcPr>
             <w:tcW w:w="11556" w:type="dxa"/>
-            <w:gridSpan w:val="4"/>
+            <w:gridSpan w:val="3"/>
           </w:tcPr>
           <w:p>
             <w:pPr>
@@ -1585,7 +1586,7 @@
         <w:tc>
           <w:tcPr>
             <w:tcW w:w="3510" w:type="dxa"/>
-            <w:gridSpan w:val="3"/>
+            <w:gridSpan w:val="2"/>
           </w:tcPr>
           <w:p>
             <w:pPr>
@@ -1630,144 +1631,6 @@
                 <w:lang w:val="en-US"/>
               </w:rPr>
               <w:t>Description</w:t>
-            </w:r>
-          </w:p>
-        </w:tc>
-      </w:tr>
-      <w:tr>
-        <w:tc>
-          <w:tcPr>
-            <w:tcW w:w="3510" w:type="dxa"/>
-            <w:gridSpan w:val="3"/>
-            <w:vAlign w:val="center"/>
-          </w:tcPr>
-          <w:p>
-            <w:pPr>
-              <w:jc w:val="center"/>
-              <w:rPr>
-                <w:rFonts w:ascii="Arial" w:hAnsi="Arial" w:cs="Arial"/>
-                <w:b/>
-                <w:sz w:val="36"/>
-                <w:lang w:val="en-US"/>
-              </w:rPr>
-            </w:pPr>
-            <w:r>
-              <w:rPr>
-                <w:rFonts w:ascii="Arial" w:hAnsi="Arial"/>
-                <w:color w:val="000000"/>
-                <w:sz w:val="28"/>
-                <w:szCs w:val="28"/>
-                <w:lang w:val="en-US"/>
-              </w:rPr>
-              <w:t>Architecture</w:t>
-            </w:r>
-          </w:p>
-        </w:tc>
-        <w:tc>
-          <w:tcPr>
-            <w:tcW w:w="8046" w:type="dxa"/>
-            <w:vAlign w:val="center"/>
-          </w:tcPr>
-          <w:p>
-            <w:pPr>
-              <w:pStyle w:val="a4"/>
-              <w:jc w:val="both"/>
-              <w:rPr>
-                <w:rFonts w:ascii="Arial" w:hAnsi="Arial"/>
-                <w:color w:val="000000"/>
-                <w:sz w:val="28"/>
-                <w:szCs w:val="28"/>
-                <w:lang w:val="en-US"/>
-              </w:rPr>
-            </w:pPr>
-            <w:r>
-              <w:rPr>
-                <w:rFonts w:ascii="Arial" w:hAnsi="Arial"/>
-                <w:color w:val="000000"/>
-                <w:sz w:val="28"/>
-                <w:szCs w:val="28"/>
-                <w:lang w:val="en-US"/>
-              </w:rPr>
-              <w:t>The ability to easily add new functionality and remove the old one.</w:t>
-            </w:r>
-          </w:p>
-          <w:p>
-            <w:pPr>
-              <w:pStyle w:val="a4"/>
-              <w:jc w:val="both"/>
-              <w:rPr>
-                <w:rFonts w:ascii="Arial" w:hAnsi="Arial"/>
-                <w:color w:val="000000"/>
-                <w:sz w:val="28"/>
-                <w:szCs w:val="28"/>
-                <w:lang w:val="en-US"/>
-              </w:rPr>
-            </w:pPr>
-            <w:r>
-              <w:rPr>
-                <w:rFonts w:ascii="Arial" w:hAnsi="Arial"/>
-                <w:color w:val="000000"/>
-                <w:sz w:val="28"/>
-                <w:szCs w:val="28"/>
-                <w:lang w:val="en-US"/>
-              </w:rPr>
-              <w:t>Low interdependence and strong ties.</w:t>
-            </w:r>
-          </w:p>
-          <w:p>
-            <w:pPr>
-              <w:pStyle w:val="a4"/>
-              <w:jc w:val="both"/>
-              <w:rPr>
-                <w:rFonts w:ascii="Arial" w:hAnsi="Arial"/>
-                <w:color w:val="000000"/>
-                <w:sz w:val="28"/>
-                <w:szCs w:val="28"/>
-                <w:lang w:val="en-US"/>
-              </w:rPr>
-            </w:pPr>
-          </w:p>
-          <w:p>
-            <w:pPr>
-              <w:pStyle w:val="a4"/>
-              <w:jc w:val="both"/>
-              <w:rPr>
-                <w:rFonts w:ascii="Arial" w:hAnsi="Arial"/>
-                <w:color w:val="000000"/>
-                <w:sz w:val="28"/>
-                <w:szCs w:val="28"/>
-                <w:lang w:val="en-US"/>
-              </w:rPr>
-            </w:pPr>
-            <w:r>
-              <w:rPr>
-                <w:rFonts w:ascii="Arial" w:hAnsi="Arial"/>
-                <w:color w:val="000000"/>
-                <w:sz w:val="28"/>
-                <w:szCs w:val="28"/>
-                <w:lang w:val="en-US"/>
-              </w:rPr>
-              <w:t xml:space="preserve">We are developing the architecture in such a way that in the future it is possible to easily replace one place of data storage (e.g., JSON files) with another (e.g., database), with the ability of dynamically changing the number of </w:t>
-            </w:r>
-            <w:r>
-              <w:rPr>
-                <w:rFonts w:ascii="Arial" w:hAnsi="Arial"/>
-                <w:color w:val="000000"/>
-                <w:sz w:val="28"/>
-                <w:szCs w:val="28"/>
-                <w:lang w:val="en-US"/>
-              </w:rPr>
-              <w:t>rating</w:t>
-            </w:r>
-            <w:r>
-              <w:rPr>
-                <w:rFonts w:ascii="Arial" w:hAnsi="Arial"/>
-                <w:color w:val="000000"/>
-                <w:sz w:val="28"/>
-                <w:szCs w:val="28"/>
-                <w:lang w:val="en-US"/>
-              </w:rPr>
-              <w:t xml:space="preserve"> tables in the event that we add game difficulty levels in the future, with the easy ability of adding new game difficulty levels.</w:t>
             </w:r>
           </w:p>
         </w:tc>
@@ -1808,7 +1671,6 @@
         <w:tc>
           <w:tcPr>
             <w:tcW w:w="1842" w:type="dxa"/>
-            <w:gridSpan w:val="2"/>
             <w:vMerge w:val="restart"/>
             <w:vAlign w:val="center"/>
           </w:tcPr>
@@ -1855,10 +1717,10 @@
             <w:r>
               <w:rPr>
                 <w:noProof/>
-                <w:lang w:eastAsia="ru-RU" w:bidi="ar-SA"/>
+                <w:lang w:eastAsia="ja-JP" w:bidi="ar-SA"/>
               </w:rPr>
               <w:drawing>
-                <wp:inline distT="0" distB="0" distL="0" distR="0" wp14:anchorId="2917D61E" wp14:editId="127E0C8D">
+                <wp:inline distT="0" distB="0" distL="0" distR="0" wp14:anchorId="49FE8E8D" wp14:editId="45AFA238">
                   <wp:extent cx="3276190" cy="3285714"/>
                   <wp:effectExtent l="0" t="0" r="635" b="0"/>
                   <wp:docPr id="3" name="Рисунок 3"/>
@@ -1922,7 +1784,6 @@
         <w:tc>
           <w:tcPr>
             <w:tcW w:w="1842" w:type="dxa"/>
-            <w:gridSpan w:val="2"/>
             <w:vMerge/>
             <w:vAlign w:val="center"/>
           </w:tcPr>
@@ -1990,9 +1851,6 @@
         </w:tc>
       </w:tr>
       <w:tr>
-        <w:trPr>
-          <w:trHeight w:val="2437"/>
-        </w:trPr>
         <w:tc>
           <w:tcPr>
             <w:tcW w:w="1668" w:type="dxa"/>
@@ -2015,8 +1873,6 @@
         <w:tc>
           <w:tcPr>
             <w:tcW w:w="1842" w:type="dxa"/>
-            <w:gridSpan w:val="2"/>
-            <w:vMerge/>
             <w:vAlign w:val="center"/>
           </w:tcPr>
           <w:p>
@@ -2030,6 +1886,36 @@
                 <w:lang w:val="en-US"/>
               </w:rPr>
             </w:pPr>
+            <w:r>
+              <w:rPr>
+                <w:rFonts w:ascii="Arial" w:hAnsi="Arial"/>
+                <w:color w:val="000000"/>
+                <w:sz w:val="28"/>
+                <w:szCs w:val="28"/>
+                <w:lang w:val="en-US"/>
+              </w:rPr>
+              <w:t xml:space="preserve">External settings </w:t>
+            </w:r>
+            <w:r>
+              <w:rPr>
+                <w:rFonts w:ascii="Arial" w:hAnsi="Arial"/>
+                <w:color w:val="000000"/>
+                <w:sz w:val="28"/>
+                <w:szCs w:val="28"/>
+                <w:lang w:val="en-US"/>
+              </w:rPr>
+              <w:t>dashboard</w:t>
+            </w:r>
+            <w:r>
+              <w:rPr>
+                <w:rFonts w:ascii="Arial" w:hAnsi="Arial"/>
+                <w:color w:val="000000"/>
+                <w:sz w:val="28"/>
+                <w:szCs w:val="28"/>
+                <w:lang w:val="en-US"/>
+              </w:rPr>
+              <w:t xml:space="preserve"> view and application</w:t>
+            </w:r>
           </w:p>
         </w:tc>
         <w:tc>
@@ -2040,131 +1926,22 @@
           <w:p>
             <w:pPr>
               <w:pStyle w:val="a4"/>
-              <w:jc w:val="both"/>
-              <w:rPr>
-                <w:rFonts w:ascii="Arial" w:hAnsi="Arial"/>
+              <w:jc w:val="center"/>
+              <w:rPr>
+                <w:rFonts w:ascii="Arial" w:hAnsi="Arial"/>
+                <w:color w:val="000000"/>
+                <w:sz w:val="28"/>
+                <w:szCs w:val="28"/>
+                <w:lang w:val="en-US"/>
+              </w:rPr>
+            </w:pPr>
+            <w:r>
+              <w:rPr>
                 <w:noProof/>
-                <w:sz w:val="28"/>
-                <w:szCs w:val="28"/>
-                <w:lang w:val="en-US" w:eastAsia="ru-RU"/>
-              </w:rPr>
-            </w:pPr>
-            <w:r>
-              <w:rPr>
-                <w:rFonts w:ascii="Arial" w:hAnsi="Arial"/>
-                <w:noProof/>
-                <w:sz w:val="28"/>
-                <w:szCs w:val="28"/>
-                <w:lang w:val="en-US" w:eastAsia="ru-RU"/>
-              </w:rPr>
-              <w:t xml:space="preserve">Rating tables are located on the separate tab. </w:t>
-            </w:r>
-            <w:r>
-              <w:rPr>
-                <w:rFonts w:ascii="Arial" w:hAnsi="Arial"/>
-                <w:noProof/>
-                <w:sz w:val="28"/>
-                <w:szCs w:val="28"/>
-                <w:lang w:val="en-US" w:eastAsia="ru-RU"/>
-              </w:rPr>
-              <w:t>But instead of this it’s better to try to implement Stores pattern with Navigation and all this stuff.</w:t>
-            </w:r>
-          </w:p>
-        </w:tc>
-      </w:tr>
-      <w:tr>
-        <w:tc>
-          <w:tcPr>
-            <w:tcW w:w="1668" w:type="dxa"/>
-            <w:vMerge/>
-            <w:vAlign w:val="center"/>
-          </w:tcPr>
-          <w:p>
-            <w:pPr>
-              <w:jc w:val="center"/>
-              <w:rPr>
-                <w:rFonts w:ascii="Arial" w:hAnsi="Arial"/>
-                <w:color w:val="000000"/>
-                <w:sz w:val="28"/>
-                <w:szCs w:val="28"/>
-                <w:lang w:val="en-US"/>
-              </w:rPr>
-            </w:pPr>
-          </w:p>
-        </w:tc>
-        <w:tc>
-          <w:tcPr>
-            <w:tcW w:w="1842" w:type="dxa"/>
-            <w:gridSpan w:val="2"/>
-            <w:vAlign w:val="center"/>
-          </w:tcPr>
-          <w:p>
-            <w:pPr>
-              <w:jc w:val="center"/>
-              <w:rPr>
-                <w:rFonts w:ascii="Arial" w:hAnsi="Arial"/>
-                <w:color w:val="000000"/>
-                <w:sz w:val="28"/>
-                <w:szCs w:val="28"/>
-                <w:lang w:val="en-US"/>
-              </w:rPr>
-            </w:pPr>
-            <w:r>
-              <w:rPr>
-                <w:rFonts w:ascii="Arial" w:hAnsi="Arial"/>
-                <w:color w:val="000000"/>
-                <w:sz w:val="28"/>
-                <w:szCs w:val="28"/>
-                <w:lang w:val="en-US"/>
-              </w:rPr>
-              <w:t xml:space="preserve">External settings </w:t>
-            </w:r>
-            <w:r>
-              <w:rPr>
-                <w:rFonts w:ascii="Arial" w:hAnsi="Arial"/>
-                <w:color w:val="000000"/>
-                <w:sz w:val="28"/>
-                <w:szCs w:val="28"/>
-                <w:lang w:val="en-US"/>
-              </w:rPr>
-              <w:t>dashboard</w:t>
-            </w:r>
-            <w:r>
-              <w:rPr>
-                <w:rFonts w:ascii="Arial" w:hAnsi="Arial"/>
-                <w:color w:val="000000"/>
-                <w:sz w:val="28"/>
-                <w:szCs w:val="28"/>
-                <w:lang w:val="en-US"/>
-              </w:rPr>
-              <w:t xml:space="preserve"> view and application</w:t>
-            </w:r>
-          </w:p>
-        </w:tc>
-        <w:tc>
-          <w:tcPr>
-            <w:tcW w:w="8046" w:type="dxa"/>
-            <w:vAlign w:val="center"/>
-          </w:tcPr>
-          <w:p>
-            <w:pPr>
-              <w:pStyle w:val="a4"/>
-              <w:jc w:val="center"/>
-              <w:rPr>
-                <w:rFonts w:ascii="Arial" w:hAnsi="Arial"/>
-                <w:color w:val="000000"/>
-                <w:sz w:val="28"/>
-                <w:szCs w:val="28"/>
-                <w:lang w:val="en-US"/>
-              </w:rPr>
-            </w:pPr>
-            <w:r>
-              <w:rPr>
-                <w:noProof/>
-                <w:lang w:eastAsia="ru-RU" w:bidi="ar-SA"/>
+                <w:lang w:eastAsia="ja-JP" w:bidi="ar-SA"/>
               </w:rPr>
               <w:drawing>
-                <wp:inline distT="0" distB="0" distL="0" distR="0" wp14:anchorId="63E2CE79" wp14:editId="0F17E13C">
+                <wp:inline distT="0" distB="0" distL="0" distR="0" wp14:anchorId="0C980BAA" wp14:editId="40043693">
                   <wp:extent cx="3380952" cy="3800000"/>
                   <wp:effectExtent l="0" t="0" r="0" b="0"/>
                   <wp:docPr id="2" name="Рисунок 2"/>
@@ -2277,1736 +2054,7 @@
           </w:p>
         </w:tc>
       </w:tr>
-      <w:tr>
-        <w:tc>
-          <w:tcPr>
-            <w:tcW w:w="3510" w:type="dxa"/>
-            <w:gridSpan w:val="3"/>
-            <w:vAlign w:val="center"/>
-          </w:tcPr>
-          <w:p>
-            <w:pPr>
-              <w:jc w:val="center"/>
-              <w:rPr>
-                <w:rFonts w:ascii="Arial" w:hAnsi="Arial"/>
-                <w:color w:val="000000"/>
-                <w:sz w:val="28"/>
-                <w:szCs w:val="28"/>
-                <w:lang w:val="en-US"/>
-              </w:rPr>
-            </w:pPr>
-            <w:r>
-              <w:rPr>
-                <w:rFonts w:ascii="Arial" w:hAnsi="Arial"/>
-                <w:color w:val="000000"/>
-                <w:sz w:val="28"/>
-                <w:szCs w:val="28"/>
-                <w:lang w:val="en-US"/>
-              </w:rPr>
-              <w:t>Speed, efficiency and system load</w:t>
-            </w:r>
-          </w:p>
-        </w:tc>
-        <w:tc>
-          <w:tcPr>
-            <w:tcW w:w="8046" w:type="dxa"/>
-            <w:vAlign w:val="center"/>
-          </w:tcPr>
-          <w:p>
-            <w:pPr>
-              <w:pStyle w:val="a4"/>
-              <w:numPr>
-                <w:ilvl w:val="0"/>
-                <w:numId w:val="4"/>
-              </w:numPr>
-              <w:tabs>
-                <w:tab w:val="left" w:pos="317"/>
-              </w:tabs>
-              <w:ind w:left="0" w:firstLine="0"/>
-              <w:jc w:val="both"/>
-              <w:rPr>
-                <w:rFonts w:ascii="Arial" w:hAnsi="Arial"/>
-                <w:color w:val="000000"/>
-                <w:sz w:val="28"/>
-                <w:szCs w:val="28"/>
-                <w:lang w:val="en-US"/>
-              </w:rPr>
-            </w:pPr>
-            <w:r>
-              <w:rPr>
-                <w:rFonts w:ascii="Arial" w:hAnsi="Arial"/>
-                <w:color w:val="000000"/>
-                <w:sz w:val="28"/>
-                <w:szCs w:val="28"/>
-                <w:lang w:val="en-US"/>
-              </w:rPr>
-              <w:t>unnecessary data should not be uploaded;</w:t>
-            </w:r>
-          </w:p>
-          <w:p>
-            <w:pPr>
-              <w:pStyle w:val="a4"/>
-              <w:numPr>
-                <w:ilvl w:val="0"/>
-                <w:numId w:val="4"/>
-              </w:numPr>
-              <w:tabs>
-                <w:tab w:val="left" w:pos="317"/>
-              </w:tabs>
-              <w:ind w:left="0" w:firstLine="0"/>
-              <w:jc w:val="both"/>
-              <w:rPr>
-                <w:rFonts w:ascii="Arial" w:hAnsi="Arial"/>
-                <w:color w:val="000000"/>
-                <w:sz w:val="28"/>
-                <w:szCs w:val="28"/>
-                <w:lang w:val="en-US"/>
-              </w:rPr>
-            </w:pPr>
-            <w:r>
-              <w:rPr>
-                <w:rFonts w:ascii="Arial" w:hAnsi="Arial"/>
-                <w:color w:val="000000"/>
-                <w:sz w:val="28"/>
-                <w:szCs w:val="28"/>
-                <w:lang w:val="en-US"/>
-              </w:rPr>
-              <w:t>there should not be a bunch of redundant intermediary classes;</w:t>
-            </w:r>
-          </w:p>
-          <w:p>
-            <w:pPr>
-              <w:pStyle w:val="a4"/>
-              <w:numPr>
-                <w:ilvl w:val="0"/>
-                <w:numId w:val="4"/>
-              </w:numPr>
-              <w:tabs>
-                <w:tab w:val="left" w:pos="317"/>
-              </w:tabs>
-              <w:ind w:left="0" w:firstLine="0"/>
-              <w:jc w:val="both"/>
-              <w:rPr>
-                <w:rFonts w:ascii="Arial" w:hAnsi="Arial"/>
-                <w:color w:val="000000"/>
-                <w:sz w:val="28"/>
-                <w:szCs w:val="28"/>
-              </w:rPr>
-            </w:pPr>
-            <w:proofErr w:type="spellStart"/>
-            <w:r>
-              <w:rPr>
-                <w:rFonts w:ascii="Arial" w:hAnsi="Arial"/>
-                <w:color w:val="000000"/>
-                <w:sz w:val="28"/>
-                <w:szCs w:val="28"/>
-              </w:rPr>
-              <w:t>fast</w:t>
-            </w:r>
-            <w:proofErr w:type="spellEnd"/>
-            <w:r>
-              <w:rPr>
-                <w:rFonts w:ascii="Arial" w:hAnsi="Arial"/>
-                <w:color w:val="000000"/>
-                <w:sz w:val="28"/>
-                <w:szCs w:val="28"/>
-              </w:rPr>
-              <w:t xml:space="preserve"> </w:t>
-            </w:r>
-            <w:proofErr w:type="spellStart"/>
-            <w:r>
-              <w:rPr>
-                <w:rFonts w:ascii="Arial" w:hAnsi="Arial"/>
-                <w:color w:val="000000"/>
-                <w:sz w:val="28"/>
-                <w:szCs w:val="28"/>
-              </w:rPr>
-              <w:t>dashboard</w:t>
-            </w:r>
-            <w:proofErr w:type="spellEnd"/>
-            <w:r>
-              <w:rPr>
-                <w:rFonts w:ascii="Arial" w:hAnsi="Arial"/>
-                <w:color w:val="000000"/>
-                <w:sz w:val="28"/>
-                <w:szCs w:val="28"/>
-              </w:rPr>
-              <w:t xml:space="preserve"> </w:t>
-            </w:r>
-            <w:proofErr w:type="spellStart"/>
-            <w:r>
-              <w:rPr>
-                <w:rFonts w:ascii="Arial" w:hAnsi="Arial"/>
-                <w:color w:val="000000"/>
-                <w:sz w:val="28"/>
-                <w:szCs w:val="28"/>
-              </w:rPr>
-              <w:t>generation</w:t>
-            </w:r>
-            <w:proofErr w:type="spellEnd"/>
-            <w:r>
-              <w:rPr>
-                <w:rFonts w:ascii="Arial" w:hAnsi="Arial"/>
-                <w:color w:val="000000"/>
-                <w:sz w:val="28"/>
-                <w:szCs w:val="28"/>
-              </w:rPr>
-              <w:t>;</w:t>
-            </w:r>
-          </w:p>
-          <w:p>
-            <w:pPr>
-              <w:pStyle w:val="a4"/>
-              <w:numPr>
-                <w:ilvl w:val="0"/>
-                <w:numId w:val="4"/>
-              </w:numPr>
-              <w:tabs>
-                <w:tab w:val="left" w:pos="317"/>
-              </w:tabs>
-              <w:ind w:left="0" w:firstLine="0"/>
-              <w:jc w:val="both"/>
-              <w:rPr>
-                <w:rFonts w:ascii="Arial" w:hAnsi="Arial"/>
-                <w:color w:val="000000"/>
-                <w:sz w:val="28"/>
-                <w:szCs w:val="28"/>
-                <w:lang w:val="en-US"/>
-              </w:rPr>
-            </w:pPr>
-            <w:proofErr w:type="spellStart"/>
-            <w:r>
-              <w:rPr>
-                <w:rFonts w:ascii="Arial" w:hAnsi="Arial"/>
-                <w:color w:val="000000"/>
-                <w:sz w:val="28"/>
-                <w:szCs w:val="28"/>
-              </w:rPr>
-              <w:t>fast</w:t>
-            </w:r>
-            <w:proofErr w:type="spellEnd"/>
-            <w:r>
-              <w:rPr>
-                <w:rFonts w:ascii="Arial" w:hAnsi="Arial"/>
-                <w:color w:val="000000"/>
-                <w:sz w:val="28"/>
-                <w:szCs w:val="28"/>
-              </w:rPr>
-              <w:t xml:space="preserve"> </w:t>
-            </w:r>
-            <w:proofErr w:type="spellStart"/>
-            <w:r>
-              <w:rPr>
-                <w:rFonts w:ascii="Arial" w:hAnsi="Arial"/>
-                <w:color w:val="000000"/>
-                <w:sz w:val="28"/>
-                <w:szCs w:val="28"/>
-              </w:rPr>
-              <w:t>uploading</w:t>
-            </w:r>
-            <w:proofErr w:type="spellEnd"/>
-            <w:r>
-              <w:rPr>
-                <w:rFonts w:ascii="Arial" w:hAnsi="Arial"/>
-                <w:color w:val="000000"/>
-                <w:sz w:val="28"/>
-                <w:szCs w:val="28"/>
-              </w:rPr>
-              <w:t xml:space="preserve"> </w:t>
-            </w:r>
-            <w:proofErr w:type="spellStart"/>
-            <w:r>
-              <w:rPr>
-                <w:rFonts w:ascii="Arial" w:hAnsi="Arial"/>
-                <w:color w:val="000000"/>
-                <w:sz w:val="28"/>
-                <w:szCs w:val="28"/>
-              </w:rPr>
-              <w:t>of</w:t>
-            </w:r>
-            <w:proofErr w:type="spellEnd"/>
-            <w:r>
-              <w:rPr>
-                <w:rFonts w:ascii="Arial" w:hAnsi="Arial"/>
-                <w:color w:val="000000"/>
-                <w:sz w:val="28"/>
-                <w:szCs w:val="28"/>
-              </w:rPr>
-              <w:t xml:space="preserve"> </w:t>
-            </w:r>
-            <w:proofErr w:type="spellStart"/>
-            <w:r>
-              <w:rPr>
-                <w:rFonts w:ascii="Arial" w:hAnsi="Arial"/>
-                <w:color w:val="000000"/>
-                <w:sz w:val="28"/>
-                <w:szCs w:val="28"/>
-              </w:rPr>
-              <w:t>data</w:t>
-            </w:r>
-            <w:proofErr w:type="spellEnd"/>
-            <w:r>
-              <w:rPr>
-                <w:rFonts w:ascii="Arial" w:hAnsi="Arial"/>
-                <w:color w:val="000000"/>
-                <w:sz w:val="28"/>
-                <w:szCs w:val="28"/>
-              </w:rPr>
-              <w:t>.</w:t>
-            </w:r>
-          </w:p>
-          <w:p>
-            <w:pPr>
-              <w:pStyle w:val="a4"/>
-              <w:numPr>
-                <w:ilvl w:val="0"/>
-                <w:numId w:val="4"/>
-              </w:numPr>
-              <w:tabs>
-                <w:tab w:val="left" w:pos="317"/>
-              </w:tabs>
-              <w:ind w:left="0" w:firstLine="0"/>
-              <w:jc w:val="both"/>
-              <w:rPr>
-                <w:rFonts w:ascii="Arial" w:hAnsi="Arial"/>
-                <w:color w:val="000000"/>
-                <w:sz w:val="28"/>
-                <w:szCs w:val="28"/>
-                <w:lang w:val="en-US"/>
-              </w:rPr>
-            </w:pPr>
-            <w:proofErr w:type="gramStart"/>
-            <w:r>
-              <w:rPr>
-                <w:rFonts w:ascii="Arial" w:hAnsi="Arial"/>
-                <w:color w:val="000000"/>
-                <w:sz w:val="28"/>
-                <w:szCs w:val="28"/>
-                <w:lang w:val="en-US"/>
-              </w:rPr>
-              <w:t>should</w:t>
-            </w:r>
-            <w:proofErr w:type="gramEnd"/>
-            <w:r>
-              <w:rPr>
-                <w:rFonts w:ascii="Arial" w:hAnsi="Arial"/>
-                <w:color w:val="000000"/>
-                <w:sz w:val="28"/>
-                <w:szCs w:val="28"/>
-                <w:lang w:val="en-US"/>
-              </w:rPr>
-              <w:t xml:space="preserve"> be all </w:t>
-            </w:r>
-            <w:proofErr w:type="spellStart"/>
-            <w:r>
-              <w:rPr>
-                <w:rFonts w:ascii="Arial" w:hAnsi="Arial"/>
-                <w:b/>
-                <w:i/>
-                <w:color w:val="000000"/>
-                <w:sz w:val="28"/>
-                <w:szCs w:val="28"/>
-                <w:lang w:val="en-US"/>
-              </w:rPr>
-              <w:t>async</w:t>
-            </w:r>
-            <w:proofErr w:type="spellEnd"/>
-            <w:r>
-              <w:rPr>
-                <w:rFonts w:ascii="Arial" w:hAnsi="Arial"/>
-                <w:color w:val="000000"/>
-                <w:sz w:val="28"/>
-                <w:szCs w:val="28"/>
-                <w:lang w:val="en-US"/>
-              </w:rPr>
-              <w:t xml:space="preserve"> so the main thread doesn’t get blocked when saving or loading files.</w:t>
-            </w:r>
-          </w:p>
-        </w:tc>
-      </w:tr>
-      <w:tr>
-        <w:tc>
-          <w:tcPr>
-            <w:tcW w:w="3510" w:type="dxa"/>
-            <w:gridSpan w:val="3"/>
-            <w:vAlign w:val="center"/>
-          </w:tcPr>
-          <w:p>
-            <w:pPr>
-              <w:jc w:val="center"/>
-              <w:rPr>
-                <w:rFonts w:ascii="Arial" w:hAnsi="Arial"/>
-                <w:color w:val="000000"/>
-                <w:sz w:val="28"/>
-                <w:szCs w:val="28"/>
-                <w:lang w:val="en-US"/>
-              </w:rPr>
-            </w:pPr>
-            <w:r>
-              <w:rPr>
-                <w:rFonts w:ascii="Arial" w:hAnsi="Arial"/>
-                <w:color w:val="000000"/>
-                <w:sz w:val="28"/>
-                <w:szCs w:val="28"/>
-                <w:lang w:val="en-US"/>
-              </w:rPr>
-              <w:t>Data storage</w:t>
-            </w:r>
-          </w:p>
-        </w:tc>
-        <w:tc>
-          <w:tcPr>
-            <w:tcW w:w="8046" w:type="dxa"/>
-            <w:vAlign w:val="center"/>
-          </w:tcPr>
-          <w:p>
-            <w:pPr>
-              <w:pStyle w:val="a4"/>
-              <w:numPr>
-                <w:ilvl w:val="0"/>
-                <w:numId w:val="3"/>
-              </w:numPr>
-              <w:tabs>
-                <w:tab w:val="left" w:pos="317"/>
-              </w:tabs>
-              <w:ind w:left="0" w:firstLine="0"/>
-              <w:jc w:val="both"/>
-              <w:rPr>
-                <w:rFonts w:ascii="Arial" w:hAnsi="Arial"/>
-                <w:color w:val="000000"/>
-                <w:sz w:val="28"/>
-                <w:szCs w:val="28"/>
-                <w:lang w:val="en-US"/>
-              </w:rPr>
-            </w:pPr>
-            <w:r>
-              <w:rPr>
-                <w:rFonts w:ascii="Arial" w:hAnsi="Arial"/>
-                <w:color w:val="000000"/>
-                <w:sz w:val="28"/>
-                <w:szCs w:val="28"/>
-                <w:lang w:val="en-US"/>
-              </w:rPr>
-              <w:t>unnecessary data is not stored;</w:t>
-            </w:r>
-          </w:p>
-          <w:p>
-            <w:pPr>
-              <w:pStyle w:val="a4"/>
-              <w:numPr>
-                <w:ilvl w:val="0"/>
-                <w:numId w:val="3"/>
-              </w:numPr>
-              <w:tabs>
-                <w:tab w:val="left" w:pos="317"/>
-              </w:tabs>
-              <w:ind w:left="0" w:firstLine="0"/>
-              <w:jc w:val="both"/>
-              <w:rPr>
-                <w:rFonts w:ascii="Arial" w:hAnsi="Arial"/>
-                <w:color w:val="000000"/>
-                <w:sz w:val="28"/>
-                <w:szCs w:val="28"/>
-                <w:lang w:val="en-US"/>
-              </w:rPr>
-            </w:pPr>
-            <w:r>
-              <w:rPr>
-                <w:rFonts w:ascii="Arial" w:hAnsi="Arial"/>
-                <w:color w:val="000000"/>
-                <w:sz w:val="28"/>
-                <w:szCs w:val="28"/>
-                <w:lang w:val="en-US"/>
-              </w:rPr>
-              <w:t xml:space="preserve">no more than 10 files either for the </w:t>
-            </w:r>
-            <w:r>
-              <w:rPr>
-                <w:rFonts w:ascii="Arial" w:hAnsi="Arial"/>
-                <w:color w:val="000000"/>
-                <w:sz w:val="28"/>
-                <w:szCs w:val="28"/>
-                <w:lang w:val="en-US"/>
-              </w:rPr>
-              <w:t>rating</w:t>
-            </w:r>
-            <w:r>
-              <w:rPr>
-                <w:rFonts w:ascii="Arial" w:hAnsi="Arial"/>
-                <w:color w:val="000000"/>
-                <w:sz w:val="28"/>
-                <w:szCs w:val="28"/>
-                <w:lang w:val="en-US"/>
-              </w:rPr>
-              <w:t xml:space="preserve"> table or for save points;</w:t>
-            </w:r>
-          </w:p>
-          <w:p>
-            <w:pPr>
-              <w:pStyle w:val="a4"/>
-              <w:numPr>
-                <w:ilvl w:val="0"/>
-                <w:numId w:val="3"/>
-              </w:numPr>
-              <w:tabs>
-                <w:tab w:val="left" w:pos="317"/>
-              </w:tabs>
-              <w:ind w:left="0" w:firstLine="0"/>
-              <w:jc w:val="both"/>
-              <w:rPr>
-                <w:rFonts w:ascii="Arial" w:hAnsi="Arial"/>
-                <w:color w:val="000000"/>
-                <w:sz w:val="28"/>
-                <w:szCs w:val="28"/>
-                <w:lang w:val="en-US"/>
-              </w:rPr>
-            </w:pPr>
-            <w:r>
-              <w:rPr>
-                <w:rFonts w:ascii="Arial" w:hAnsi="Arial"/>
-                <w:color w:val="000000"/>
-                <w:sz w:val="28"/>
-                <w:szCs w:val="28"/>
-                <w:lang w:val="en-US"/>
-              </w:rPr>
-              <w:t xml:space="preserve">there must be cache for  </w:t>
-            </w:r>
-            <w:proofErr w:type="spellStart"/>
-            <w:r>
-              <w:rPr>
-                <w:rFonts w:ascii="Arial" w:hAnsi="Arial"/>
-                <w:color w:val="000000"/>
-                <w:sz w:val="28"/>
-                <w:szCs w:val="28"/>
-                <w:lang w:val="en-US"/>
-              </w:rPr>
-              <w:t>savepoint</w:t>
-            </w:r>
-            <w:proofErr w:type="spellEnd"/>
-            <w:r>
-              <w:rPr>
-                <w:rFonts w:ascii="Arial" w:hAnsi="Arial"/>
-                <w:color w:val="000000"/>
-                <w:sz w:val="28"/>
-                <w:szCs w:val="28"/>
-                <w:lang w:val="en-US"/>
-              </w:rPr>
-              <w:t xml:space="preserve">, so only 3 </w:t>
-            </w:r>
-            <w:proofErr w:type="spellStart"/>
-            <w:r>
-              <w:rPr>
-                <w:rFonts w:ascii="Arial" w:hAnsi="Arial"/>
-                <w:color w:val="000000"/>
-                <w:sz w:val="28"/>
-                <w:szCs w:val="28"/>
-                <w:lang w:val="en-US"/>
-              </w:rPr>
-              <w:t>savepoint</w:t>
-            </w:r>
-            <w:proofErr w:type="spellEnd"/>
-            <w:r>
-              <w:rPr>
-                <w:rFonts w:ascii="Arial" w:hAnsi="Arial"/>
-                <w:color w:val="000000"/>
-                <w:sz w:val="28"/>
-                <w:szCs w:val="28"/>
-                <w:lang w:val="en-US"/>
-              </w:rPr>
-              <w:t xml:space="preserve"> must be loaded in program at the same time;</w:t>
-            </w:r>
-          </w:p>
-          <w:p>
-            <w:pPr>
-              <w:pStyle w:val="a4"/>
-              <w:numPr>
-                <w:ilvl w:val="0"/>
-                <w:numId w:val="3"/>
-              </w:numPr>
-              <w:tabs>
-                <w:tab w:val="left" w:pos="317"/>
-              </w:tabs>
-              <w:ind w:left="0" w:firstLine="0"/>
-              <w:jc w:val="both"/>
-              <w:rPr>
-                <w:rFonts w:ascii="Arial" w:hAnsi="Arial"/>
-                <w:color w:val="000000"/>
-                <w:sz w:val="28"/>
-                <w:szCs w:val="28"/>
-                <w:lang w:val="en-US"/>
-              </w:rPr>
-            </w:pPr>
-            <w:proofErr w:type="gramStart"/>
-            <w:r>
-              <w:rPr>
-                <w:rFonts w:ascii="Arial" w:hAnsi="Arial"/>
-                <w:color w:val="000000"/>
-                <w:sz w:val="28"/>
-                <w:szCs w:val="28"/>
-                <w:lang w:val="en-US"/>
-              </w:rPr>
-              <w:t>r</w:t>
-            </w:r>
-            <w:r>
-              <w:rPr>
-                <w:rFonts w:ascii="Arial" w:hAnsi="Arial"/>
-                <w:color w:val="000000"/>
-                <w:sz w:val="28"/>
-                <w:szCs w:val="28"/>
-                <w:lang w:val="en-US"/>
-              </w:rPr>
-              <w:t>ating</w:t>
-            </w:r>
-            <w:proofErr w:type="gramEnd"/>
-            <w:r>
-              <w:rPr>
-                <w:rFonts w:ascii="Arial" w:hAnsi="Arial"/>
-                <w:color w:val="000000"/>
-                <w:sz w:val="28"/>
-                <w:szCs w:val="28"/>
-                <w:lang w:val="en-US"/>
-              </w:rPr>
-              <w:t xml:space="preserve"> tables of each difficulty are loaded in accordance with which table the user has switched to. After loading, if the rating table of this difficulty has not been viewed for 5 minutes, it is unloaded until the user goes to it again.</w:t>
-            </w:r>
-          </w:p>
-          <w:p>
-            <w:pPr>
-              <w:pStyle w:val="a4"/>
-              <w:tabs>
-                <w:tab w:val="left" w:pos="317"/>
-              </w:tabs>
-              <w:jc w:val="both"/>
-              <w:rPr>
-                <w:rFonts w:ascii="Arial" w:hAnsi="Arial"/>
-                <w:color w:val="000000"/>
-                <w:sz w:val="28"/>
-                <w:szCs w:val="28"/>
-                <w:lang w:val="en-US"/>
-              </w:rPr>
-            </w:pPr>
-          </w:p>
-          <w:p>
-            <w:pPr>
-              <w:pStyle w:val="a4"/>
-              <w:tabs>
-                <w:tab w:val="left" w:pos="317"/>
-              </w:tabs>
-              <w:jc w:val="both"/>
-              <w:rPr>
-                <w:rFonts w:ascii="Arial" w:hAnsi="Arial"/>
-                <w:color w:val="000000"/>
-                <w:sz w:val="28"/>
-                <w:szCs w:val="28"/>
-                <w:lang w:val="en-US"/>
-              </w:rPr>
-            </w:pPr>
-            <w:r>
-              <w:rPr>
-                <w:rFonts w:ascii="Arial" w:hAnsi="Arial"/>
-                <w:color w:val="000000"/>
-                <w:sz w:val="28"/>
-                <w:szCs w:val="28"/>
-                <w:lang w:val="en-US"/>
-              </w:rPr>
-              <w:t xml:space="preserve">Useful services: </w:t>
-            </w:r>
-            <w:proofErr w:type="spellStart"/>
-            <w:r>
-              <w:rPr>
-                <w:rFonts w:ascii="Arial" w:hAnsi="Arial"/>
-                <w:color w:val="000000"/>
-                <w:sz w:val="28"/>
-                <w:szCs w:val="28"/>
-                <w:lang w:val="en-US"/>
-              </w:rPr>
-              <w:t>ICacheService</w:t>
-            </w:r>
-            <w:proofErr w:type="spellEnd"/>
-            <w:r>
-              <w:rPr>
-                <w:rFonts w:ascii="Arial" w:hAnsi="Arial"/>
-                <w:color w:val="000000"/>
-                <w:sz w:val="28"/>
-                <w:szCs w:val="28"/>
-                <w:lang w:val="en-US"/>
-              </w:rPr>
-              <w:t xml:space="preserve">, </w:t>
-            </w:r>
-            <w:proofErr w:type="spellStart"/>
-            <w:r>
-              <w:rPr>
-                <w:rFonts w:ascii="Arial" w:hAnsi="Arial"/>
-                <w:color w:val="000000"/>
-                <w:sz w:val="28"/>
-                <w:szCs w:val="28"/>
-                <w:lang w:val="en-US"/>
-              </w:rPr>
-              <w:t>MemoryCache</w:t>
-            </w:r>
-            <w:proofErr w:type="spellEnd"/>
-          </w:p>
-        </w:tc>
-      </w:tr>
-      <w:tr>
-        <w:tc>
-          <w:tcPr>
-            <w:tcW w:w="3510" w:type="dxa"/>
-            <w:gridSpan w:val="3"/>
-            <w:vAlign w:val="center"/>
-          </w:tcPr>
-          <w:p>
-            <w:pPr>
-              <w:jc w:val="center"/>
-              <w:rPr>
-                <w:rFonts w:ascii="Arial" w:hAnsi="Arial"/>
-                <w:color w:val="000000"/>
-                <w:sz w:val="28"/>
-                <w:szCs w:val="28"/>
-                <w:lang w:val="en-US"/>
-              </w:rPr>
-            </w:pPr>
-            <w:r>
-              <w:rPr>
-                <w:rFonts w:ascii="Arial" w:hAnsi="Arial"/>
-                <w:color w:val="000000"/>
-                <w:sz w:val="28"/>
-                <w:szCs w:val="28"/>
-                <w:lang w:val="en-US"/>
-              </w:rPr>
-              <w:t>Technology stack</w:t>
-            </w:r>
-          </w:p>
-        </w:tc>
-        <w:tc>
-          <w:tcPr>
-            <w:tcW w:w="8046" w:type="dxa"/>
-            <w:vAlign w:val="center"/>
-          </w:tcPr>
-          <w:p>
-            <w:pPr>
-              <w:pStyle w:val="a4"/>
-              <w:jc w:val="both"/>
-              <w:rPr>
-                <w:rFonts w:ascii="Arial" w:hAnsi="Arial"/>
-                <w:color w:val="000000"/>
-                <w:sz w:val="28"/>
-                <w:szCs w:val="28"/>
-                <w:lang w:val="en-US"/>
-              </w:rPr>
-            </w:pPr>
-            <w:r>
-              <w:rPr>
-                <w:rFonts w:ascii="Arial" w:hAnsi="Arial"/>
-                <w:color w:val="000000"/>
-                <w:sz w:val="28"/>
-                <w:szCs w:val="28"/>
-                <w:lang w:val="en-US"/>
-              </w:rPr>
-              <w:t>Visual Studio 2022, .NET 8.0, WPF</w:t>
-            </w:r>
-          </w:p>
-        </w:tc>
-      </w:tr>
-      <w:tr>
-        <w:trPr>
-          <w:trHeight w:val="144"/>
-        </w:trPr>
-        <w:tc>
-          <w:tcPr>
-            <w:tcW w:w="1684" w:type="dxa"/>
-            <w:gridSpan w:val="2"/>
-            <w:vMerge w:val="restart"/>
-            <w:vAlign w:val="center"/>
-          </w:tcPr>
-          <w:p>
-            <w:pPr>
-              <w:jc w:val="center"/>
-              <w:rPr>
-                <w:rFonts w:ascii="Arial" w:hAnsi="Arial"/>
-                <w:color w:val="000000"/>
-                <w:sz w:val="28"/>
-                <w:szCs w:val="28"/>
-                <w:lang w:val="en-US"/>
-              </w:rPr>
-            </w:pPr>
-            <w:r>
-              <w:rPr>
-                <w:rFonts w:ascii="Arial" w:hAnsi="Arial"/>
-                <w:color w:val="000000"/>
-                <w:sz w:val="28"/>
-                <w:szCs w:val="28"/>
-                <w:lang w:val="en-US"/>
-              </w:rPr>
-              <w:t>Hardware requirements</w:t>
-            </w:r>
-          </w:p>
-        </w:tc>
-        <w:tc>
-          <w:tcPr>
-            <w:tcW w:w="1826" w:type="dxa"/>
-            <w:vAlign w:val="center"/>
-          </w:tcPr>
-          <w:p>
-            <w:pPr>
-              <w:jc w:val="center"/>
-              <w:rPr>
-                <w:rFonts w:ascii="Arial" w:hAnsi="Arial"/>
-                <w:color w:val="000000"/>
-                <w:sz w:val="28"/>
-                <w:szCs w:val="28"/>
-                <w:lang w:val="en-US"/>
-              </w:rPr>
-            </w:pPr>
-            <w:r>
-              <w:rPr>
-                <w:rFonts w:ascii="Arial" w:hAnsi="Arial"/>
-                <w:color w:val="000000"/>
-                <w:sz w:val="28"/>
-                <w:szCs w:val="28"/>
-                <w:lang w:val="en-US"/>
-              </w:rPr>
-              <w:t>Processor</w:t>
-            </w:r>
-          </w:p>
-        </w:tc>
-        <w:tc>
-          <w:tcPr>
-            <w:tcW w:w="8046" w:type="dxa"/>
-            <w:vAlign w:val="center"/>
-          </w:tcPr>
-          <w:p>
-            <w:pPr>
-              <w:pStyle w:val="a4"/>
-              <w:jc w:val="both"/>
-              <w:rPr>
-                <w:rFonts w:ascii="Arial" w:hAnsi="Arial"/>
-                <w:color w:val="000000"/>
-                <w:sz w:val="28"/>
-                <w:szCs w:val="28"/>
-                <w:lang w:val="en-US"/>
-              </w:rPr>
-            </w:pPr>
-            <w:r>
-              <w:rPr>
-                <w:rFonts w:ascii="Arial" w:hAnsi="Arial"/>
-                <w:color w:val="000000"/>
-                <w:sz w:val="28"/>
-                <w:szCs w:val="28"/>
-                <w:lang w:val="en-US"/>
-              </w:rPr>
-              <w:t>Intel ® Core ™ 2 / 2 Duo / Pentium ® /</w:t>
-            </w:r>
-          </w:p>
-          <w:p>
-            <w:pPr>
-              <w:pStyle w:val="a4"/>
-              <w:jc w:val="both"/>
-              <w:rPr>
-                <w:rFonts w:ascii="Arial" w:hAnsi="Arial"/>
-                <w:color w:val="000000"/>
-                <w:sz w:val="28"/>
-                <w:szCs w:val="28"/>
-                <w:lang w:val="en-US"/>
-              </w:rPr>
-            </w:pPr>
-            <w:r>
-              <w:rPr>
-                <w:rFonts w:ascii="Arial" w:hAnsi="Arial"/>
-                <w:color w:val="000000"/>
-                <w:sz w:val="28"/>
-                <w:szCs w:val="28"/>
-                <w:lang w:val="en-US"/>
-              </w:rPr>
-              <w:t xml:space="preserve">Celeron ® / Xeon™ / i3 / i5 / i7 </w:t>
-            </w:r>
-            <w:proofErr w:type="spellStart"/>
-            <w:r>
-              <w:rPr>
-                <w:rFonts w:ascii="Arial" w:hAnsi="Arial"/>
-                <w:color w:val="000000"/>
-                <w:sz w:val="28"/>
-                <w:szCs w:val="28"/>
-                <w:lang w:val="en-US"/>
-              </w:rPr>
-              <w:t>чи</w:t>
-            </w:r>
-            <w:proofErr w:type="spellEnd"/>
-            <w:r>
-              <w:rPr>
-                <w:rFonts w:ascii="Arial" w:hAnsi="Arial"/>
-                <w:color w:val="000000"/>
-                <w:sz w:val="28"/>
-                <w:szCs w:val="28"/>
-                <w:lang w:val="en-US"/>
-              </w:rPr>
-              <w:t xml:space="preserve"> AMD 6</w:t>
-            </w:r>
-          </w:p>
-          <w:p>
-            <w:pPr>
-              <w:pStyle w:val="a4"/>
-              <w:jc w:val="both"/>
-              <w:rPr>
-                <w:rFonts w:ascii="Arial" w:hAnsi="Arial"/>
-                <w:color w:val="000000"/>
-                <w:sz w:val="28"/>
-                <w:szCs w:val="28"/>
-                <w:lang w:val="en-US"/>
-              </w:rPr>
-            </w:pPr>
-            <w:r>
-              <w:rPr>
-                <w:rFonts w:ascii="Arial" w:hAnsi="Arial"/>
-                <w:color w:val="000000"/>
-                <w:sz w:val="28"/>
-                <w:szCs w:val="28"/>
-                <w:lang w:val="en-US"/>
-              </w:rPr>
-              <w:t xml:space="preserve">/ </w:t>
-            </w:r>
-            <w:proofErr w:type="spellStart"/>
-            <w:r>
-              <w:rPr>
-                <w:rFonts w:ascii="Arial" w:hAnsi="Arial"/>
-                <w:color w:val="000000"/>
-                <w:sz w:val="28"/>
-                <w:szCs w:val="28"/>
-                <w:lang w:val="en-US"/>
-              </w:rPr>
-              <w:t>Turion</w:t>
-            </w:r>
-            <w:proofErr w:type="spellEnd"/>
-            <w:r>
-              <w:rPr>
-                <w:rFonts w:ascii="Arial" w:hAnsi="Arial"/>
-                <w:color w:val="000000"/>
-                <w:sz w:val="28"/>
-                <w:szCs w:val="28"/>
-                <w:lang w:val="en-US"/>
-              </w:rPr>
-              <w:t xml:space="preserve"> ™ / Athlon ™ / Duron ™ /</w:t>
-            </w:r>
-          </w:p>
-          <w:p>
-            <w:pPr>
-              <w:pStyle w:val="a4"/>
-              <w:jc w:val="both"/>
-              <w:rPr>
-                <w:rFonts w:ascii="Arial" w:hAnsi="Arial"/>
-                <w:color w:val="000000"/>
-                <w:sz w:val="28"/>
-                <w:szCs w:val="28"/>
-                <w:lang w:val="en-US"/>
-              </w:rPr>
-            </w:pPr>
-            <w:r>
-              <w:rPr>
-                <w:rFonts w:ascii="Arial" w:hAnsi="Arial"/>
-                <w:color w:val="000000"/>
-                <w:sz w:val="28"/>
-                <w:szCs w:val="28"/>
-                <w:lang w:val="en-US"/>
-              </w:rPr>
-              <w:t xml:space="preserve">Sempron ™ </w:t>
-            </w:r>
-            <w:r>
-              <w:rPr>
-                <w:rFonts w:ascii="Arial" w:hAnsi="Arial"/>
-                <w:color w:val="000000"/>
-                <w:sz w:val="28"/>
-                <w:szCs w:val="28"/>
-                <w:lang w:val="en-US"/>
-              </w:rPr>
-              <w:t>with clock frequency no</w:t>
-            </w:r>
-          </w:p>
-          <w:p>
-            <w:pPr>
-              <w:pStyle w:val="a4"/>
-              <w:jc w:val="both"/>
-              <w:rPr>
-                <w:rFonts w:ascii="Arial" w:hAnsi="Arial"/>
-                <w:color w:val="000000"/>
-                <w:sz w:val="28"/>
-                <w:szCs w:val="28"/>
-                <w:lang w:val="en-US"/>
-              </w:rPr>
-            </w:pPr>
-            <w:r>
-              <w:rPr>
-                <w:rFonts w:ascii="Arial" w:hAnsi="Arial"/>
-                <w:color w:val="000000"/>
-                <w:sz w:val="28"/>
-                <w:szCs w:val="28"/>
-                <w:lang w:val="en-US"/>
-              </w:rPr>
-              <w:t>lower</w:t>
-            </w:r>
-            <w:r>
-              <w:rPr>
-                <w:rFonts w:ascii="Arial" w:hAnsi="Arial"/>
-                <w:color w:val="000000"/>
-                <w:sz w:val="28"/>
-                <w:szCs w:val="28"/>
-                <w:lang w:val="en-US"/>
-              </w:rPr>
-              <w:t xml:space="preserve"> 1.5 GHz.</w:t>
-            </w:r>
-          </w:p>
-        </w:tc>
-      </w:tr>
-      <w:tr>
-        <w:trPr>
-          <w:trHeight w:val="144"/>
-        </w:trPr>
-        <w:tc>
-          <w:tcPr>
-            <w:tcW w:w="1684" w:type="dxa"/>
-            <w:gridSpan w:val="2"/>
-            <w:vMerge/>
-            <w:vAlign w:val="center"/>
-          </w:tcPr>
-          <w:p>
-            <w:pPr>
-              <w:jc w:val="center"/>
-              <w:rPr>
-                <w:rFonts w:ascii="Arial" w:hAnsi="Arial"/>
-                <w:color w:val="000000"/>
-                <w:sz w:val="28"/>
-                <w:szCs w:val="28"/>
-                <w:lang w:val="en-US"/>
-              </w:rPr>
-            </w:pPr>
-          </w:p>
-        </w:tc>
-        <w:tc>
-          <w:tcPr>
-            <w:tcW w:w="1826" w:type="dxa"/>
-            <w:vAlign w:val="center"/>
-          </w:tcPr>
-          <w:p>
-            <w:pPr>
-              <w:jc w:val="center"/>
-              <w:rPr>
-                <w:rFonts w:ascii="Arial" w:hAnsi="Arial"/>
-                <w:color w:val="000000"/>
-                <w:sz w:val="28"/>
-                <w:szCs w:val="28"/>
-                <w:lang w:val="en-US"/>
-              </w:rPr>
-            </w:pPr>
-            <w:r>
-              <w:rPr>
-                <w:rFonts w:ascii="Arial" w:hAnsi="Arial"/>
-                <w:color w:val="000000"/>
-                <w:sz w:val="28"/>
-                <w:szCs w:val="28"/>
-                <w:lang w:val="en-US"/>
-              </w:rPr>
-              <w:t>RAM</w:t>
-            </w:r>
-          </w:p>
-        </w:tc>
-        <w:tc>
-          <w:tcPr>
-            <w:tcW w:w="8046" w:type="dxa"/>
-            <w:vAlign w:val="center"/>
-          </w:tcPr>
-          <w:p>
-            <w:pPr>
-              <w:pStyle w:val="a4"/>
-              <w:jc w:val="both"/>
-              <w:rPr>
-                <w:rFonts w:ascii="Arial" w:hAnsi="Arial"/>
-                <w:color w:val="000000"/>
-                <w:sz w:val="28"/>
-                <w:szCs w:val="28"/>
-                <w:lang w:val="en-US"/>
-              </w:rPr>
-            </w:pPr>
-            <w:r>
-              <w:rPr>
-                <w:rFonts w:ascii="Arial" w:hAnsi="Arial"/>
-                <w:color w:val="000000"/>
-                <w:sz w:val="28"/>
-                <w:szCs w:val="28"/>
-                <w:lang w:val="en-US"/>
-              </w:rPr>
-              <w:t>At least 2GB of RAM is recommended</w:t>
-            </w:r>
-          </w:p>
-        </w:tc>
-      </w:tr>
-      <w:tr>
-        <w:trPr>
-          <w:trHeight w:val="144"/>
-        </w:trPr>
-        <w:tc>
-          <w:tcPr>
-            <w:tcW w:w="1684" w:type="dxa"/>
-            <w:gridSpan w:val="2"/>
-            <w:vMerge/>
-            <w:vAlign w:val="center"/>
-          </w:tcPr>
-          <w:p>
-            <w:pPr>
-              <w:jc w:val="center"/>
-              <w:rPr>
-                <w:rFonts w:ascii="Arial" w:hAnsi="Arial"/>
-                <w:color w:val="000000"/>
-                <w:sz w:val="28"/>
-                <w:szCs w:val="28"/>
-                <w:lang w:val="en-US"/>
-              </w:rPr>
-            </w:pPr>
-          </w:p>
-        </w:tc>
-        <w:tc>
-          <w:tcPr>
-            <w:tcW w:w="1826" w:type="dxa"/>
-            <w:vAlign w:val="center"/>
-          </w:tcPr>
-          <w:p>
-            <w:pPr>
-              <w:jc w:val="center"/>
-              <w:rPr>
-                <w:rFonts w:ascii="Arial" w:hAnsi="Arial"/>
-                <w:color w:val="000000"/>
-                <w:sz w:val="28"/>
-                <w:szCs w:val="28"/>
-                <w:lang w:val="en-US"/>
-              </w:rPr>
-            </w:pPr>
-            <w:r>
-              <w:rPr>
-                <w:rFonts w:ascii="Arial" w:hAnsi="Arial"/>
-                <w:color w:val="000000"/>
-                <w:sz w:val="28"/>
-                <w:szCs w:val="28"/>
-                <w:lang w:val="en-US"/>
-              </w:rPr>
-              <w:t>Hardware architecture</w:t>
-            </w:r>
-          </w:p>
-        </w:tc>
-        <w:tc>
-          <w:tcPr>
-            <w:tcW w:w="8046" w:type="dxa"/>
-            <w:vAlign w:val="center"/>
-          </w:tcPr>
-          <w:p>
-            <w:pPr>
-              <w:pStyle w:val="a4"/>
-              <w:jc w:val="both"/>
-              <w:rPr>
-                <w:rFonts w:ascii="Arial" w:hAnsi="Arial"/>
-                <w:color w:val="000000"/>
-                <w:sz w:val="28"/>
-                <w:szCs w:val="28"/>
-                <w:lang w:val="en-US"/>
-              </w:rPr>
-            </w:pPr>
-            <w:r>
-              <w:rPr>
-                <w:rFonts w:ascii="Arial" w:hAnsi="Arial"/>
-                <w:color w:val="000000"/>
-                <w:sz w:val="28"/>
-                <w:szCs w:val="28"/>
-                <w:lang w:val="en-US"/>
-              </w:rPr>
-              <w:t>— 32-</w:t>
-            </w:r>
-            <w:r>
-              <w:rPr>
-                <w:rFonts w:ascii="Arial" w:hAnsi="Arial"/>
-                <w:color w:val="000000"/>
-                <w:sz w:val="28"/>
-                <w:szCs w:val="28"/>
-                <w:lang w:val="en-US"/>
-              </w:rPr>
-              <w:t xml:space="preserve">bit </w:t>
-            </w:r>
-            <w:r>
-              <w:rPr>
-                <w:rFonts w:ascii="Arial" w:hAnsi="Arial"/>
-                <w:color w:val="000000"/>
-                <w:sz w:val="28"/>
-                <w:szCs w:val="28"/>
-                <w:lang w:val="en-US"/>
-              </w:rPr>
-              <w:t>(х86);</w:t>
-            </w:r>
-          </w:p>
-          <w:p>
-            <w:pPr>
-              <w:pStyle w:val="a4"/>
-              <w:jc w:val="both"/>
-              <w:rPr>
-                <w:rFonts w:ascii="Arial" w:hAnsi="Arial"/>
-                <w:color w:val="000000"/>
-                <w:sz w:val="28"/>
-                <w:szCs w:val="28"/>
-                <w:lang w:val="en-US"/>
-              </w:rPr>
-            </w:pPr>
-            <w:r>
-              <w:rPr>
-                <w:rFonts w:ascii="Arial" w:hAnsi="Arial"/>
-                <w:color w:val="000000"/>
-                <w:sz w:val="28"/>
-                <w:szCs w:val="28"/>
-                <w:lang w:val="en-US"/>
-              </w:rPr>
-              <w:t>— 64-</w:t>
-            </w:r>
-            <w:r>
-              <w:rPr>
-                <w:rFonts w:ascii="Arial" w:hAnsi="Arial"/>
-                <w:color w:val="000000"/>
-                <w:sz w:val="28"/>
-                <w:szCs w:val="28"/>
-                <w:lang w:val="en-US"/>
-              </w:rPr>
-              <w:t>bit</w:t>
-            </w:r>
-            <w:r>
-              <w:rPr>
-                <w:rFonts w:ascii="Arial" w:hAnsi="Arial"/>
-                <w:color w:val="000000"/>
-                <w:sz w:val="28"/>
-                <w:szCs w:val="28"/>
-                <w:lang w:val="en-US"/>
-              </w:rPr>
-              <w:t xml:space="preserve"> (х64).</w:t>
-            </w:r>
-          </w:p>
-        </w:tc>
-      </w:tr>
-      <w:tr>
-        <w:tc>
-          <w:tcPr>
-            <w:tcW w:w="3510" w:type="dxa"/>
-            <w:gridSpan w:val="3"/>
-            <w:vAlign w:val="center"/>
-          </w:tcPr>
-          <w:p>
-            <w:pPr>
-              <w:jc w:val="center"/>
-              <w:rPr>
-                <w:rFonts w:ascii="Arial" w:hAnsi="Arial"/>
-                <w:color w:val="000000"/>
-                <w:sz w:val="28"/>
-                <w:szCs w:val="28"/>
-                <w:lang w:val="en-US"/>
-              </w:rPr>
-            </w:pPr>
-            <w:r>
-              <w:rPr>
-                <w:rFonts w:ascii="Arial" w:hAnsi="Arial"/>
-                <w:color w:val="000000"/>
-                <w:sz w:val="28"/>
-                <w:szCs w:val="28"/>
-                <w:lang w:val="en-US"/>
-              </w:rPr>
-              <w:t>Target platform</w:t>
-            </w:r>
-          </w:p>
-        </w:tc>
-        <w:tc>
-          <w:tcPr>
-            <w:tcW w:w="8046" w:type="dxa"/>
-            <w:vAlign w:val="center"/>
-          </w:tcPr>
-          <w:p>
-            <w:pPr>
-              <w:pStyle w:val="a4"/>
-              <w:jc w:val="both"/>
-              <w:rPr>
-                <w:rFonts w:ascii="Arial" w:hAnsi="Arial"/>
-                <w:color w:val="000000"/>
-                <w:sz w:val="28"/>
-                <w:szCs w:val="28"/>
-                <w:lang w:val="en-US"/>
-              </w:rPr>
-            </w:pPr>
-            <w:r>
-              <w:rPr>
-                <w:rFonts w:ascii="Arial" w:hAnsi="Arial"/>
-                <w:color w:val="000000"/>
-                <w:sz w:val="28"/>
-                <w:szCs w:val="28"/>
-                <w:lang w:val="en-US"/>
-              </w:rPr>
-              <w:t>Windows</w:t>
-            </w:r>
-            <w:r>
-              <w:rPr>
-                <w:rFonts w:ascii="Arial" w:hAnsi="Arial"/>
-                <w:color w:val="000000"/>
-                <w:sz w:val="28"/>
-                <w:szCs w:val="28"/>
-                <w:lang w:val="en-US"/>
-              </w:rPr>
-              <w:t xml:space="preserve"> 10</w:t>
-            </w:r>
-          </w:p>
-        </w:tc>
-      </w:tr>
-      <w:tr>
-        <w:tc>
-          <w:tcPr>
-            <w:tcW w:w="3510" w:type="dxa"/>
-            <w:gridSpan w:val="3"/>
-            <w:vAlign w:val="center"/>
-          </w:tcPr>
-          <w:p>
-            <w:pPr>
-              <w:jc w:val="center"/>
-              <w:rPr>
-                <w:rFonts w:ascii="Arial" w:hAnsi="Arial"/>
-                <w:color w:val="000000"/>
-                <w:sz w:val="28"/>
-                <w:szCs w:val="28"/>
-                <w:lang w:val="en-US"/>
-              </w:rPr>
-            </w:pPr>
-            <w:r>
-              <w:rPr>
-                <w:rFonts w:ascii="Arial" w:hAnsi="Arial"/>
-                <w:color w:val="000000"/>
-                <w:sz w:val="28"/>
-                <w:szCs w:val="28"/>
-                <w:lang w:val="en-US"/>
-              </w:rPr>
-              <w:t>Stability</w:t>
-            </w:r>
-          </w:p>
-        </w:tc>
-        <w:tc>
-          <w:tcPr>
-            <w:tcW w:w="8046" w:type="dxa"/>
-            <w:vAlign w:val="center"/>
-          </w:tcPr>
-          <w:p>
-            <w:pPr>
-              <w:pStyle w:val="a4"/>
-              <w:jc w:val="both"/>
-              <w:rPr>
-                <w:rFonts w:ascii="Arial" w:hAnsi="Arial"/>
-                <w:color w:val="000000"/>
-                <w:sz w:val="28"/>
-                <w:szCs w:val="28"/>
-                <w:lang w:val="en-US"/>
-              </w:rPr>
-            </w:pPr>
-            <w:r>
-              <w:rPr>
-                <w:rFonts w:ascii="Arial" w:hAnsi="Arial"/>
-                <w:color w:val="000000"/>
-                <w:sz w:val="28"/>
-                <w:szCs w:val="28"/>
-                <w:lang w:val="en-US"/>
-              </w:rPr>
-              <w:t xml:space="preserve">If the system shuts down unexpectedly or the user hard closes </w:t>
-            </w:r>
-            <w:r>
-              <w:rPr>
-                <w:rFonts w:ascii="Arial" w:hAnsi="Arial"/>
-                <w:color w:val="000000"/>
-                <w:sz w:val="28"/>
-                <w:szCs w:val="28"/>
-                <w:lang w:val="en-US"/>
-              </w:rPr>
-              <w:lastRenderedPageBreak/>
-              <w:t>the program, data is automatically saved.</w:t>
-            </w:r>
-          </w:p>
-        </w:tc>
-      </w:tr>
-      <w:tr>
-        <w:tc>
-          <w:tcPr>
-            <w:tcW w:w="3510" w:type="dxa"/>
-            <w:gridSpan w:val="3"/>
-            <w:vAlign w:val="center"/>
-          </w:tcPr>
-          <w:p>
-            <w:pPr>
-              <w:jc w:val="center"/>
-              <w:rPr>
-                <w:rFonts w:ascii="Arial" w:hAnsi="Arial"/>
-                <w:color w:val="000000"/>
-                <w:sz w:val="28"/>
-                <w:szCs w:val="28"/>
-                <w:lang w:val="en-US"/>
-              </w:rPr>
-            </w:pPr>
-            <w:r>
-              <w:rPr>
-                <w:rFonts w:ascii="Arial" w:hAnsi="Arial"/>
-                <w:color w:val="000000"/>
-                <w:sz w:val="28"/>
-                <w:szCs w:val="28"/>
-                <w:lang w:val="en-US"/>
-              </w:rPr>
-              <w:lastRenderedPageBreak/>
-              <w:t>Security</w:t>
-            </w:r>
-          </w:p>
-        </w:tc>
-        <w:tc>
-          <w:tcPr>
-            <w:tcW w:w="8046" w:type="dxa"/>
-            <w:vAlign w:val="center"/>
-          </w:tcPr>
-          <w:p>
-            <w:pPr>
-              <w:pStyle w:val="a4"/>
-              <w:jc w:val="both"/>
-              <w:rPr>
-                <w:rFonts w:ascii="Arial" w:hAnsi="Arial"/>
-                <w:color w:val="000000"/>
-                <w:sz w:val="28"/>
-                <w:szCs w:val="28"/>
-                <w:lang w:val="en-US"/>
-              </w:rPr>
-            </w:pPr>
-            <w:r>
-              <w:rPr>
-                <w:rFonts w:ascii="Arial" w:hAnsi="Arial"/>
-                <w:color w:val="000000"/>
-                <w:sz w:val="28"/>
-                <w:szCs w:val="28"/>
-                <w:lang w:val="en-US"/>
-              </w:rPr>
-              <w:t>Limit the user's ability to edit saved files directly through the file explorer.</w:t>
-            </w:r>
-          </w:p>
-        </w:tc>
-      </w:tr>
-      <w:tr>
-        <w:tc>
-          <w:tcPr>
-            <w:tcW w:w="3510" w:type="dxa"/>
-            <w:gridSpan w:val="3"/>
-            <w:vAlign w:val="center"/>
-          </w:tcPr>
-          <w:p>
-            <w:pPr>
-              <w:jc w:val="center"/>
-              <w:rPr>
-                <w:rFonts w:ascii="Arial" w:hAnsi="Arial"/>
-                <w:color w:val="000000"/>
-                <w:sz w:val="28"/>
-                <w:szCs w:val="28"/>
-                <w:lang w:val="en-US"/>
-              </w:rPr>
-            </w:pPr>
-            <w:r>
-              <w:rPr>
-                <w:rFonts w:ascii="Arial" w:hAnsi="Arial"/>
-                <w:color w:val="000000"/>
-                <w:sz w:val="28"/>
-                <w:szCs w:val="28"/>
-                <w:lang w:val="en-US"/>
-              </w:rPr>
-              <w:t>Usability</w:t>
-            </w:r>
-          </w:p>
-        </w:tc>
-        <w:tc>
-          <w:tcPr>
-            <w:tcW w:w="8046" w:type="dxa"/>
-            <w:vAlign w:val="center"/>
-          </w:tcPr>
-          <w:p>
-            <w:pPr>
-              <w:pStyle w:val="a4"/>
-              <w:jc w:val="both"/>
-              <w:rPr>
-                <w:rFonts w:ascii="Arial" w:hAnsi="Arial"/>
-                <w:color w:val="000000"/>
-                <w:sz w:val="28"/>
-                <w:szCs w:val="28"/>
-                <w:lang w:val="en-US"/>
-              </w:rPr>
-            </w:pPr>
-            <w:r>
-              <w:rPr>
-                <w:rFonts w:ascii="Arial" w:hAnsi="Arial"/>
-                <w:color w:val="000000"/>
-                <w:sz w:val="28"/>
-                <w:szCs w:val="28"/>
-                <w:lang w:val="en-US"/>
-              </w:rPr>
-              <w:t>There should be data deletion protection in the program directly. For example, dialog boxes that ask for user permission.</w:t>
-            </w:r>
-          </w:p>
-          <w:p>
-            <w:pPr>
-              <w:pStyle w:val="a4"/>
-              <w:jc w:val="both"/>
-              <w:rPr>
-                <w:rFonts w:ascii="Arial" w:hAnsi="Arial"/>
-                <w:color w:val="000000"/>
-                <w:sz w:val="28"/>
-                <w:szCs w:val="28"/>
-                <w:lang w:val="en-US"/>
-              </w:rPr>
-            </w:pPr>
-            <w:r>
-              <w:rPr>
-                <w:rFonts w:ascii="Arial" w:hAnsi="Arial"/>
-                <w:color w:val="000000"/>
-                <w:sz w:val="28"/>
-                <w:szCs w:val="28"/>
-                <w:lang w:val="en-US"/>
-              </w:rPr>
-              <w:t xml:space="preserve">Since loading and saving data must be </w:t>
-            </w:r>
-            <w:r>
-              <w:rPr>
-                <w:rFonts w:ascii="Arial" w:hAnsi="Arial"/>
-                <w:color w:val="000000"/>
-                <w:sz w:val="28"/>
-                <w:szCs w:val="28"/>
-                <w:lang w:val="en-US"/>
-              </w:rPr>
-              <w:t>asynchronous</w:t>
-            </w:r>
-            <w:r>
-              <w:rPr>
-                <w:rFonts w:ascii="Arial" w:hAnsi="Arial"/>
-                <w:color w:val="000000"/>
-                <w:sz w:val="28"/>
-                <w:szCs w:val="28"/>
-                <w:lang w:val="en-US"/>
-              </w:rPr>
-              <w:t xml:space="preserve">, when data is being saved, user </w:t>
-            </w:r>
-            <w:r>
-              <w:rPr>
-                <w:rFonts w:ascii="Arial" w:hAnsi="Arial"/>
-                <w:b/>
-                <w:i/>
-                <w:color w:val="000000"/>
-                <w:sz w:val="28"/>
-                <w:szCs w:val="28"/>
-                <w:lang w:val="en-US"/>
-              </w:rPr>
-              <w:t>mustn’t be</w:t>
-            </w:r>
-            <w:r>
-              <w:rPr>
-                <w:rFonts w:ascii="Arial" w:hAnsi="Arial"/>
-                <w:color w:val="000000"/>
-                <w:sz w:val="28"/>
-                <w:szCs w:val="28"/>
-                <w:lang w:val="en-US"/>
-              </w:rPr>
-              <w:t xml:space="preserve"> allowed to change it!</w:t>
-            </w:r>
-          </w:p>
-          <w:p>
-            <w:pPr>
-              <w:pStyle w:val="a4"/>
-              <w:jc w:val="both"/>
-              <w:rPr>
-                <w:rFonts w:ascii="Arial" w:hAnsi="Arial"/>
-                <w:color w:val="000000"/>
-                <w:sz w:val="28"/>
-                <w:szCs w:val="28"/>
-                <w:lang w:val="en-US"/>
-              </w:rPr>
-            </w:pPr>
-            <w:r>
-              <w:rPr>
-                <w:rFonts w:ascii="Arial" w:hAnsi="Arial"/>
-                <w:color w:val="000000"/>
-                <w:sz w:val="28"/>
-                <w:szCs w:val="28"/>
-                <w:lang w:val="en-US"/>
-              </w:rPr>
-              <w:t xml:space="preserve">Also, if the user manually changed files through the File Provider, then since we are not </w:t>
-            </w:r>
-            <w:proofErr w:type="gramStart"/>
-            <w:r>
-              <w:rPr>
-                <w:rFonts w:ascii="Arial" w:hAnsi="Arial"/>
-                <w:color w:val="000000"/>
-                <w:sz w:val="28"/>
-                <w:szCs w:val="28"/>
-                <w:lang w:val="en-US"/>
-              </w:rPr>
-              <w:t>be</w:t>
-            </w:r>
-            <w:proofErr w:type="gramEnd"/>
-            <w:r>
-              <w:rPr>
-                <w:rFonts w:ascii="Arial" w:hAnsi="Arial"/>
-                <w:color w:val="000000"/>
-                <w:sz w:val="28"/>
-                <w:szCs w:val="28"/>
-                <w:lang w:val="en-US"/>
-              </w:rPr>
-              <w:t xml:space="preserve"> able to upload data, a message about this is displayed.</w:t>
-            </w:r>
-          </w:p>
-        </w:tc>
-      </w:tr>
-      <w:tr>
-        <w:tc>
-          <w:tcPr>
-            <w:tcW w:w="3510" w:type="dxa"/>
-            <w:gridSpan w:val="3"/>
-            <w:vAlign w:val="center"/>
-          </w:tcPr>
-          <w:p>
-            <w:pPr>
-              <w:jc w:val="center"/>
-              <w:rPr>
-                <w:rFonts w:ascii="Arial" w:hAnsi="Arial"/>
-                <w:color w:val="000000"/>
-                <w:sz w:val="28"/>
-                <w:szCs w:val="28"/>
-                <w:lang w:val="en-US"/>
-              </w:rPr>
-            </w:pPr>
-            <w:r>
-              <w:rPr>
-                <w:rFonts w:ascii="Arial" w:hAnsi="Arial"/>
-                <w:color w:val="000000"/>
-                <w:sz w:val="28"/>
-                <w:szCs w:val="28"/>
-                <w:lang w:val="en-US"/>
-              </w:rPr>
-              <w:t>Maintainability</w:t>
-            </w:r>
-          </w:p>
-        </w:tc>
-        <w:tc>
-          <w:tcPr>
-            <w:tcW w:w="8046" w:type="dxa"/>
-            <w:vAlign w:val="center"/>
-          </w:tcPr>
-          <w:p>
-            <w:pPr>
-              <w:pStyle w:val="a4"/>
-              <w:jc w:val="both"/>
-              <w:rPr>
-                <w:rFonts w:ascii="Arial" w:hAnsi="Arial"/>
-                <w:color w:val="000000"/>
-                <w:sz w:val="28"/>
-                <w:szCs w:val="28"/>
-                <w:lang w:val="en-US"/>
-              </w:rPr>
-            </w:pPr>
-            <w:r>
-              <w:rPr>
-                <w:rFonts w:ascii="Arial" w:hAnsi="Arial"/>
-                <w:color w:val="000000"/>
-                <w:sz w:val="28"/>
-                <w:szCs w:val="28"/>
-                <w:lang w:val="en-US"/>
-              </w:rPr>
-              <w:t>There should be logger.</w:t>
-            </w:r>
-          </w:p>
-        </w:tc>
-      </w:tr>
-      <w:tr>
-        <w:tc>
-          <w:tcPr>
-            <w:tcW w:w="3510" w:type="dxa"/>
-            <w:gridSpan w:val="3"/>
-            <w:vAlign w:val="center"/>
-          </w:tcPr>
-          <w:p>
-            <w:pPr>
-              <w:jc w:val="center"/>
-              <w:rPr>
-                <w:rFonts w:ascii="Arial" w:hAnsi="Arial"/>
-                <w:color w:val="000000"/>
-                <w:sz w:val="28"/>
-                <w:szCs w:val="28"/>
-                <w:lang w:val="en-US"/>
-              </w:rPr>
-            </w:pPr>
-            <w:r>
-              <w:rPr>
-                <w:rFonts w:ascii="Arial" w:hAnsi="Arial"/>
-                <w:color w:val="000000"/>
-                <w:sz w:val="28"/>
-                <w:szCs w:val="28"/>
-                <w:lang w:val="en-US"/>
-              </w:rPr>
-              <w:t>Localization</w:t>
-            </w:r>
-          </w:p>
-        </w:tc>
-        <w:tc>
-          <w:tcPr>
-            <w:tcW w:w="8046" w:type="dxa"/>
-            <w:vAlign w:val="center"/>
-          </w:tcPr>
-          <w:p>
-            <w:pPr>
-              <w:pStyle w:val="a4"/>
-              <w:jc w:val="both"/>
-              <w:rPr>
-                <w:rFonts w:ascii="Arial" w:hAnsi="Arial"/>
-                <w:color w:val="000000"/>
-                <w:sz w:val="28"/>
-                <w:szCs w:val="28"/>
-                <w:lang w:val="en-US"/>
-              </w:rPr>
-            </w:pPr>
-            <w:r>
-              <w:rPr>
-                <w:rFonts w:ascii="Arial" w:hAnsi="Arial"/>
-                <w:color w:val="000000"/>
-                <w:sz w:val="28"/>
-                <w:szCs w:val="28"/>
-                <w:lang w:val="en-US"/>
-              </w:rPr>
-              <w:t>Ukrainian and English languages</w:t>
-            </w:r>
-          </w:p>
-        </w:tc>
-      </w:tr>
     </w:tbl>
-    <w:p>
-      <w:pPr>
-        <w:spacing w:after="0" w:line="240" w:lineRule="auto"/>
-        <w:jc w:val="center"/>
-        <w:rPr>
-          <w:rFonts w:ascii="Arial" w:hAnsi="Arial" w:cs="Arial"/>
-          <w:sz w:val="36"/>
-          <w:lang w:val="en-US"/>
-        </w:rPr>
-      </w:pPr>
-    </w:p>
-    <w:p>
-      <w:pPr>
-        <w:spacing w:after="0" w:line="240" w:lineRule="auto"/>
-        <w:jc w:val="center"/>
-        <w:rPr>
-          <w:rFonts w:ascii="Arial" w:hAnsi="Arial" w:cs="Arial"/>
-          <w:b/>
-          <w:sz w:val="36"/>
-          <w:lang w:val="en-US"/>
-        </w:rPr>
-      </w:pPr>
-      <w:r>
-        <w:rPr>
-          <w:rFonts w:ascii="Arial" w:hAnsi="Arial" w:cs="Arial"/>
-          <w:b/>
-          <w:sz w:val="36"/>
-          <w:lang w:val="en-US"/>
-        </w:rPr>
-        <w:t>Useful links for upgrades in the future</w:t>
-      </w:r>
-    </w:p>
     <w:p>
       <w:pPr>
         <w:spacing w:after="0" w:line="240" w:lineRule="auto"/>
@@ -4018,105 +2066,6 @@
           <w:lang w:val="en-US"/>
         </w:rPr>
       </w:pPr>
-      <w:hyperlink r:id="rId9" w:history="1">
-        <w:r>
-          <w:rPr>
-            <w:rStyle w:val="a8"/>
-            <w:rFonts w:ascii="Arial" w:hAnsi="Arial" w:cs="Arial"/>
-            <w:sz w:val="32"/>
-            <w:szCs w:val="32"/>
-            <w:lang w:val="en-US"/>
-          </w:rPr>
-          <w:t>https://learn.microsoft.com/en-us/dotnet/standard/exceptions/best-practices-for-exceptions</w:t>
-        </w:r>
-      </w:hyperlink>
-    </w:p>
-    <w:p>
-      <w:pPr>
-        <w:spacing w:after="0" w:line="240" w:lineRule="auto"/>
-        <w:jc w:val="both"/>
-        <w:rPr>
-          <w:rStyle w:val="a8"/>
-          <w:rFonts w:ascii="Arial" w:hAnsi="Arial" w:cs="Arial"/>
-          <w:sz w:val="32"/>
-          <w:szCs w:val="32"/>
-          <w:lang w:val="en-US"/>
-        </w:rPr>
-      </w:pPr>
-      <w:hyperlink r:id="rId10" w:history="1">
-        <w:r>
-          <w:rPr>
-            <w:rStyle w:val="a8"/>
-            <w:rFonts w:ascii="Arial" w:hAnsi="Arial" w:cs="Arial"/>
-            <w:sz w:val="32"/>
-            <w:szCs w:val="32"/>
-            <w:lang w:val="en-US"/>
-          </w:rPr>
-          <w:t>https://www.youtube.com/watch?v=zlnq3HAhwr8</w:t>
-        </w:r>
-      </w:hyperlink>
-    </w:p>
-    <w:p>
-      <w:pPr>
-        <w:spacing w:after="0" w:line="240" w:lineRule="auto"/>
-        <w:jc w:val="both"/>
-        <w:rPr>
-          <w:rFonts w:ascii="Arial" w:hAnsi="Arial" w:cs="Arial"/>
-          <w:sz w:val="32"/>
-          <w:szCs w:val="32"/>
-          <w:lang w:val="en-US"/>
-        </w:rPr>
-      </w:pPr>
-      <w:hyperlink r:id="rId11" w:history="1">
-        <w:r>
-          <w:rPr>
-            <w:rStyle w:val="a8"/>
-            <w:rFonts w:ascii="Arial" w:hAnsi="Arial" w:cs="Arial"/>
-            <w:sz w:val="32"/>
-            <w:szCs w:val="32"/>
-            <w:lang w:val="en-US"/>
-          </w:rPr>
-          <w:t>https://www.google.com/search?q=cache+C%23&amp;oq=cache+C%23&amp;gs_lcrp=EgZjaHJvbWUyBggAEEUYOTIHCAEQABiABDIHCAIQABiABDIHCAMQABiABDIHCAQQABiABDIHCAUQABiABDIHCAYQABiABDIHCAcQABiABDIHCAgQABiABDIGCAkQLhhA0gEJMTA1MDlqMGoxqAIAsAIA&amp;sourceid=chrome&amp;ie=UTF-8&amp;safe=strict</w:t>
-        </w:r>
-      </w:hyperlink>
-    </w:p>
-    <w:p>
-      <w:pPr>
-        <w:spacing w:after="0" w:line="240" w:lineRule="auto"/>
-        <w:jc w:val="both"/>
-        <w:rPr>
-          <w:rFonts w:ascii="Arial" w:hAnsi="Arial" w:cs="Arial"/>
-          <w:sz w:val="32"/>
-          <w:szCs w:val="32"/>
-          <w:lang w:val="en-US"/>
-        </w:rPr>
-      </w:pPr>
-      <w:hyperlink r:id="rId12" w:history="1">
-        <w:r>
-          <w:rPr>
-            <w:rStyle w:val="a8"/>
-            <w:rFonts w:ascii="Arial" w:hAnsi="Arial" w:cs="Arial"/>
-            <w:sz w:val="32"/>
-            <w:szCs w:val="32"/>
-            <w:lang w:val="en-US"/>
-          </w:rPr>
-          <w:t>https://learn.microsoft.com/ru-ru/dotnet/core/extensions/caching</w:t>
-        </w:r>
-      </w:hyperlink>
-    </w:p>
-    <w:p>
-      <w:pPr>
-        <w:spacing w:after="0" w:line="240" w:lineRule="auto"/>
-        <w:jc w:val="both"/>
-        <w:rPr>
-          <w:rFonts w:ascii="Arial" w:hAnsi="Arial" w:cs="Arial"/>
-          <w:sz w:val="32"/>
-          <w:szCs w:val="32"/>
-          <w:lang w:val="en-US"/>
-        </w:rPr>
-      </w:pPr>
-      <w:bookmarkStart w:id="0" w:name="_GoBack"/>
-      <w:bookmarkEnd w:id="0"/>
     </w:p>
     <w:sectPr>
       <w:pgSz w:w="11906" w:h="16838"/>

</xml_diff>

<commit_message>
Deleted additional description in Requirements, because it's not needed anymore.
</commit_message>
<xml_diff>
--- a/Documentation/Requirements.docx
+++ b/Documentation/Requirements.docx
@@ -7,12 +7,12 @@
         <w:spacing w:after="0" w:line="240" w:lineRule="auto"/>
         <w:jc w:val="center"/>
         <w:rPr>
-          <w:rFonts w:ascii="Arial" w:hAnsi="Arial"/>
+          <w:rFonts w:ascii="Arial" w:hAnsi="Arial" w:hint="eastAsia"/>
           <w:b/>
           <w:bCs/>
           <w:sz w:val="40"/>
           <w:szCs w:val="40"/>
-          <w:lang w:val="en-US"/>
+          <w:lang w:val="en-US" w:eastAsia="ja-JP"/>
         </w:rPr>
       </w:pPr>
       <w:r>
@@ -26,87 +26,6 @@
         </w:rPr>
         <w:t>Requirements</w:t>
       </w:r>
-    </w:p>
-    <w:p>
-      <w:pPr>
-        <w:spacing w:after="0" w:line="240" w:lineRule="auto"/>
-        <w:jc w:val="center"/>
-        <w:rPr>
-          <w:rFonts w:ascii="Arial" w:hAnsi="Arial"/>
-          <w:b/>
-          <w:bCs/>
-          <w:sz w:val="40"/>
-          <w:szCs w:val="40"/>
-          <w:lang w:val="en-US"/>
-        </w:rPr>
-      </w:pPr>
-    </w:p>
-    <w:p>
-      <w:pPr>
-        <w:spacing w:after="0" w:line="240" w:lineRule="auto"/>
-        <w:jc w:val="both"/>
-        <w:rPr>
-          <w:rFonts w:ascii="Arial" w:hAnsi="Arial"/>
-          <w:bCs/>
-          <w:sz w:val="32"/>
-          <w:szCs w:val="32"/>
-          <w:lang w:val="en-US"/>
-        </w:rPr>
-      </w:pPr>
-      <w:r>
-        <w:rPr>
-          <w:rFonts w:ascii="Arial" w:hAnsi="Arial"/>
-          <w:bCs/>
-          <w:sz w:val="32"/>
-          <w:szCs w:val="32"/>
-          <w:lang w:val="en-US"/>
-        </w:rPr>
-        <w:t>The truth I guess that the real requirements are only functional</w:t>
-      </w:r>
-      <w:r>
-        <w:rPr>
-          <w:rFonts w:ascii="Arial" w:hAnsi="Arial"/>
-          <w:bCs/>
-          <w:sz w:val="32"/>
-          <w:szCs w:val="32"/>
-          <w:lang w:val="en-US"/>
-        </w:rPr>
-        <w:t xml:space="preserve"> as for my course work. The other things I added from myself </w:t>
-      </w:r>
-      <w:r>
-        <w:rPr>
-          <w:rFonts w:ascii="Arial" w:hAnsi="Arial"/>
-          <w:bCs/>
-          <w:sz w:val="32"/>
-          <w:szCs w:val="32"/>
-          <w:lang w:val="en-US"/>
-        </w:rPr>
-        <w:t xml:space="preserve">so </w:t>
-      </w:r>
-      <w:r>
-        <w:rPr>
-          <w:rFonts w:ascii="Arial" w:hAnsi="Arial"/>
-          <w:bCs/>
-          <w:sz w:val="32"/>
-          <w:szCs w:val="32"/>
-          <w:lang w:val="en-US"/>
-        </w:rPr>
-        <w:t>as to add or implement it in the future.</w:t>
-      </w:r>
-    </w:p>
-    <w:p>
-      <w:pPr>
-        <w:spacing w:after="0" w:line="240" w:lineRule="auto"/>
-        <w:jc w:val="center"/>
-        <w:rPr>
-          <w:rFonts w:ascii="Arial" w:hAnsi="Arial"/>
-          <w:b/>
-          <w:bCs/>
-          <w:sz w:val="40"/>
-          <w:szCs w:val="40"/>
-          <w:lang w:val="en-US"/>
-        </w:rPr>
-      </w:pPr>
     </w:p>
     <w:p>
       <w:pPr>
@@ -649,8 +568,6 @@
               </w:rPr>
               <w:t>16x16 - Hard</w:t>
             </w:r>
-            <w:bookmarkStart w:id="0" w:name="_GoBack"/>
-            <w:bookmarkEnd w:id="0"/>
           </w:p>
         </w:tc>
       </w:tr>
@@ -1534,10 +1451,82 @@
         <w:spacing w:after="0" w:line="240" w:lineRule="auto"/>
         <w:jc w:val="both"/>
         <w:rPr>
-          <w:rFonts w:ascii="Arial" w:hAnsi="Arial"/>
+          <w:rFonts w:ascii="Arial" w:hAnsi="Arial" w:hint="eastAsia"/>
           <w:sz w:val="28"/>
           <w:szCs w:val="28"/>
-          <w:lang w:val="en-US"/>
+          <w:lang w:val="en-US" w:eastAsia="ja-JP"/>
+        </w:rPr>
+      </w:pPr>
+    </w:p>
+    <w:p>
+      <w:pPr>
+        <w:spacing w:after="0" w:line="240" w:lineRule="auto"/>
+        <w:jc w:val="both"/>
+        <w:rPr>
+          <w:rFonts w:ascii="Arial" w:hAnsi="Arial" w:hint="eastAsia"/>
+          <w:sz w:val="28"/>
+          <w:szCs w:val="28"/>
+          <w:lang w:val="en-US" w:eastAsia="ja-JP"/>
+        </w:rPr>
+      </w:pPr>
+    </w:p>
+    <w:p>
+      <w:pPr>
+        <w:spacing w:after="0" w:line="240" w:lineRule="auto"/>
+        <w:jc w:val="both"/>
+        <w:rPr>
+          <w:rFonts w:ascii="Arial" w:hAnsi="Arial" w:hint="eastAsia"/>
+          <w:sz w:val="28"/>
+          <w:szCs w:val="28"/>
+          <w:lang w:val="en-US" w:eastAsia="ja-JP"/>
+        </w:rPr>
+      </w:pPr>
+    </w:p>
+    <w:p>
+      <w:pPr>
+        <w:spacing w:after="0" w:line="240" w:lineRule="auto"/>
+        <w:jc w:val="both"/>
+        <w:rPr>
+          <w:rFonts w:ascii="Arial" w:hAnsi="Arial" w:hint="eastAsia"/>
+          <w:sz w:val="28"/>
+          <w:szCs w:val="28"/>
+          <w:lang w:val="en-US" w:eastAsia="ja-JP"/>
+        </w:rPr>
+      </w:pPr>
+    </w:p>
+    <w:p>
+      <w:pPr>
+        <w:spacing w:after="0" w:line="240" w:lineRule="auto"/>
+        <w:jc w:val="both"/>
+        <w:rPr>
+          <w:rFonts w:ascii="Arial" w:hAnsi="Arial" w:hint="eastAsia"/>
+          <w:sz w:val="28"/>
+          <w:szCs w:val="28"/>
+          <w:lang w:val="en-US" w:eastAsia="ja-JP"/>
+        </w:rPr>
+      </w:pPr>
+    </w:p>
+    <w:p>
+      <w:pPr>
+        <w:spacing w:after="0" w:line="240" w:lineRule="auto"/>
+        <w:jc w:val="both"/>
+        <w:rPr>
+          <w:rFonts w:ascii="Arial" w:hAnsi="Arial" w:hint="eastAsia"/>
+          <w:sz w:val="28"/>
+          <w:szCs w:val="28"/>
+          <w:lang w:val="en-US" w:eastAsia="ja-JP"/>
+        </w:rPr>
+      </w:pPr>
+    </w:p>
+    <w:p>
+      <w:pPr>
+        <w:spacing w:after="0" w:line="240" w:lineRule="auto"/>
+        <w:jc w:val="both"/>
+        <w:rPr>
+          <w:rFonts w:ascii="Arial" w:hAnsi="Arial" w:hint="eastAsia"/>
+          <w:sz w:val="28"/>
+          <w:szCs w:val="28"/>
+          <w:lang w:val="en-US" w:eastAsia="ja-JP"/>
         </w:rPr>
       </w:pPr>
     </w:p>
@@ -1837,6 +1826,8 @@
               </w:rPr>
               <w:t>dashboard</w:t>
             </w:r>
+            <w:bookmarkStart w:id="0" w:name="_GoBack"/>
+            <w:bookmarkEnd w:id="0"/>
             <w:r>
               <w:rPr>
                 <w:rFonts w:ascii="Arial" w:hAnsi="Arial"/>
@@ -2668,7 +2659,7 @@
   <w:docDefaults>
     <w:rPrDefault>
       <w:rPr>
-        <w:rFonts w:asciiTheme="minorHAnsi" w:eastAsiaTheme="minorHAnsi" w:hAnsiTheme="minorHAnsi" w:cstheme="minorBidi"/>
+        <w:rFonts w:asciiTheme="minorHAnsi" w:eastAsiaTheme="minorEastAsia" w:hAnsiTheme="minorHAnsi" w:cstheme="minorBidi"/>
         <w:sz w:val="22"/>
         <w:szCs w:val="22"/>
         <w:lang w:val="ru-RU" w:eastAsia="en-US" w:bidi="ar-SA"/>
@@ -2949,7 +2940,7 @@
   <w:docDefaults>
     <w:rPrDefault>
       <w:rPr>
-        <w:rFonts w:asciiTheme="minorHAnsi" w:eastAsiaTheme="minorHAnsi" w:hAnsiTheme="minorHAnsi" w:cstheme="minorBidi"/>
+        <w:rFonts w:asciiTheme="minorHAnsi" w:eastAsiaTheme="minorEastAsia" w:hAnsiTheme="minorHAnsi" w:cstheme="minorBidi"/>
         <w:sz w:val="22"/>
         <w:szCs w:val="22"/>
         <w:lang w:val="ru-RU" w:eastAsia="en-US" w:bidi="ar-SA"/>

</xml_diff>